<commit_message>
Fixed County Tags, Flags, & Fascism
Interestingly enough, all that was required to fix Fascism was to hold a cordial debate... who knew?
</commit_message>
<xml_diff>
--- a/Flags TEMP/Checklist.docx
+++ b/Flags TEMP/Checklist.docx
@@ -70,69 +70,111 @@
         <w:rPr>
           <w:rFonts w:ascii="Courier New" w:hAnsi="Courier New" w:cs="Courier New"/>
         </w:rPr>
-        <w:t>AGS = "countries/AlliedGStates.txt"</w:t>
-      </w:r>
-    </w:p>
-    <w:p>
-      <w:pPr>
-        <w:pStyle w:val="PlainText"/>
-        <w:rPr>
-          <w:rFonts w:ascii="Courier New" w:hAnsi="Courier New" w:cs="Courier New"/>
-        </w:rPr>
-      </w:pPr>
-      <w:r>
-        <w:rPr>
-          <w:rFonts w:ascii="Courier New" w:hAnsi="Courier New" w:cs="Courier New"/>
-        </w:rPr>
-        <w:t>AMZ = "countries/Amazonia.txt"</w:t>
-      </w:r>
-    </w:p>
-    <w:p>
-      <w:pPr>
-        <w:pStyle w:val="PlainText"/>
-        <w:rPr>
-          <w:rFonts w:ascii="Courier New" w:hAnsi="Courier New" w:cs="Courier New"/>
-        </w:rPr>
-      </w:pPr>
-      <w:r>
-        <w:rPr>
-          <w:rFonts w:ascii="Courier New" w:hAnsi="Courier New" w:cs="Courier New"/>
-        </w:rPr>
-        <w:t>ADR = "countries/Andorra.txt"</w:t>
-      </w:r>
-    </w:p>
-    <w:p>
-      <w:pPr>
-        <w:pStyle w:val="PlainText"/>
-        <w:rPr>
-          <w:rFonts w:ascii="Courier New" w:hAnsi="Courier New" w:cs="Courier New"/>
-        </w:rPr>
-      </w:pPr>
-      <w:r>
-        <w:rPr>
-          <w:rFonts w:ascii="Courier New" w:hAnsi="Courier New" w:cs="Courier New"/>
-        </w:rPr>
-        <w:t>ANG = "countries/A</w:t>
-      </w:r>
-      <w:r>
-        <w:rPr>
-          <w:rFonts w:ascii="Courier New" w:hAnsi="Courier New" w:cs="Courier New"/>
-        </w:rPr>
-        <w:t>ngola.txt"</w:t>
-      </w:r>
-    </w:p>
-    <w:p>
-      <w:pPr>
-        <w:pStyle w:val="PlainText"/>
-        <w:rPr>
-          <w:rFonts w:ascii="Courier New" w:hAnsi="Courier New" w:cs="Courier New"/>
-        </w:rPr>
-      </w:pPr>
-      <w:r>
-        <w:rPr>
-          <w:rFonts w:ascii="Courier New" w:hAnsi="Courier New" w:cs="Courier New"/>
-        </w:rPr>
-        <w:t>AYI = "countries/Anyi.txt"</w:t>
+        <w:t>A</w:t>
+      </w:r>
+      <w:r>
+        <w:rPr>
+          <w:rFonts w:ascii="Courier New" w:hAnsi="Courier New" w:cs="Courier New"/>
+        </w:rPr>
+        <w:t>LL</w:t>
+      </w:r>
+      <w:r>
+        <w:rPr>
+          <w:rFonts w:ascii="Courier New" w:hAnsi="Courier New" w:cs="Courier New"/>
+        </w:rPr>
+        <w:t xml:space="preserve"> = "countries/AlliedGStates.txt"</w:t>
+      </w:r>
+    </w:p>
+    <w:p>
+      <w:pPr>
+        <w:pStyle w:val="PlainText"/>
+        <w:rPr>
+          <w:rFonts w:ascii="Courier New" w:hAnsi="Courier New" w:cs="Courier New"/>
+        </w:rPr>
+      </w:pPr>
+      <w:r>
+        <w:rPr>
+          <w:rFonts w:ascii="Courier New" w:hAnsi="Courier New" w:cs="Courier New"/>
+        </w:rPr>
+        <w:t>AM</w:t>
+      </w:r>
+      <w:r>
+        <w:rPr>
+          <w:rFonts w:ascii="Courier New" w:hAnsi="Courier New" w:cs="Courier New"/>
+        </w:rPr>
+        <w:t>A</w:t>
+      </w:r>
+      <w:r>
+        <w:rPr>
+          <w:rFonts w:ascii="Courier New" w:hAnsi="Courier New" w:cs="Courier New"/>
+        </w:rPr>
+        <w:t xml:space="preserve"> = "countries/Amazonia.txt"</w:t>
+      </w:r>
+    </w:p>
+    <w:p>
+      <w:pPr>
+        <w:pStyle w:val="PlainText"/>
+        <w:rPr>
+          <w:rFonts w:ascii="Courier New" w:hAnsi="Courier New" w:cs="Courier New"/>
+        </w:rPr>
+      </w:pPr>
+      <w:r>
+        <w:rPr>
+          <w:rFonts w:ascii="Courier New" w:hAnsi="Courier New" w:cs="Courier New"/>
+        </w:rPr>
+        <w:t>A</w:t>
+      </w:r>
+      <w:r>
+        <w:rPr>
+          <w:rFonts w:ascii="Courier New" w:hAnsi="Courier New" w:cs="Courier New"/>
+        </w:rPr>
+        <w:t>MD</w:t>
+      </w:r>
+      <w:r>
+        <w:rPr>
+          <w:rFonts w:ascii="Courier New" w:hAnsi="Courier New" w:cs="Courier New"/>
+        </w:rPr>
+        <w:t xml:space="preserve"> = "countries/Andorra.txt"</w:t>
+      </w:r>
+    </w:p>
+    <w:p>
+      <w:pPr>
+        <w:pStyle w:val="PlainText"/>
+        <w:rPr>
+          <w:rFonts w:ascii="Courier New" w:hAnsi="Courier New" w:cs="Courier New"/>
+        </w:rPr>
+      </w:pPr>
+      <w:r>
+        <w:rPr>
+          <w:rFonts w:ascii="Courier New" w:hAnsi="Courier New" w:cs="Courier New"/>
+        </w:rPr>
+        <w:t>ANG = "countries/Angola.txt"</w:t>
+      </w:r>
+    </w:p>
+    <w:p>
+      <w:pPr>
+        <w:pStyle w:val="PlainText"/>
+        <w:rPr>
+          <w:rFonts w:ascii="Courier New" w:hAnsi="Courier New" w:cs="Courier New"/>
+        </w:rPr>
+      </w:pPr>
+      <w:r>
+        <w:rPr>
+          <w:rFonts w:ascii="Courier New" w:hAnsi="Courier New" w:cs="Courier New"/>
+        </w:rPr>
+        <w:t>A</w:t>
+      </w:r>
+      <w:r>
+        <w:rPr>
+          <w:rFonts w:ascii="Courier New" w:hAnsi="Courier New" w:cs="Courier New"/>
+        </w:rPr>
+        <w:t>NY</w:t>
+      </w:r>
+      <w:r>
+        <w:rPr>
+          <w:rFonts w:ascii="Courier New" w:hAnsi="Courier New" w:cs="Courier New"/>
+        </w:rPr>
+        <w:t xml:space="preserve"> = "countries/Anyi.txt"</w:t>
       </w:r>
     </w:p>
     <w:p>
@@ -231,13 +273,7 @@
         <w:rPr>
           <w:rFonts w:ascii="Courier New" w:hAnsi="Courier New" w:cs="Courier New"/>
         </w:rPr>
-        <w:t>AZA = "countries/Azania</w:t>
-      </w:r>
-      <w:r>
-        <w:rPr>
-          <w:rFonts w:ascii="Courier New" w:hAnsi="Courier New" w:cs="Courier New"/>
-        </w:rPr>
-        <w:t>.txt"</w:t>
+        <w:t>AZA = "countries/Azania.txt"</w:t>
       </w:r>
     </w:p>
     <w:p>
@@ -294,21 +330,45 @@
         <w:rPr>
           <w:rFonts w:ascii="Courier New" w:hAnsi="Courier New" w:cs="Courier New"/>
         </w:rPr>
-        <w:t>BLL = "countries/Bali Lombok.txt</w:t>
-      </w:r>
-    </w:p>
-    <w:p>
-      <w:pPr>
-        <w:pStyle w:val="PlainText"/>
-        <w:rPr>
-          <w:rFonts w:ascii="Courier New" w:hAnsi="Courier New" w:cs="Courier New"/>
-        </w:rPr>
-      </w:pPr>
-      <w:r>
-        <w:rPr>
-          <w:rFonts w:ascii="Courier New" w:hAnsi="Courier New" w:cs="Courier New"/>
-        </w:rPr>
-        <w:t>BLD = "countries/Bangladesh.txt"</w:t>
+        <w:t>B</w:t>
+      </w:r>
+      <w:r>
+        <w:rPr>
+          <w:rFonts w:ascii="Courier New" w:hAnsi="Courier New" w:cs="Courier New"/>
+        </w:rPr>
+        <w:t>A</w:t>
+      </w:r>
+      <w:r>
+        <w:rPr>
+          <w:rFonts w:ascii="Courier New" w:hAnsi="Courier New" w:cs="Courier New"/>
+        </w:rPr>
+        <w:t>L = "countries/Bali Lombok.txt</w:t>
+      </w:r>
+    </w:p>
+    <w:p>
+      <w:pPr>
+        <w:pStyle w:val="PlainText"/>
+        <w:rPr>
+          <w:rFonts w:ascii="Courier New" w:hAnsi="Courier New" w:cs="Courier New"/>
+        </w:rPr>
+      </w:pPr>
+      <w:r>
+        <w:rPr>
+          <w:rFonts w:ascii="Courier New" w:hAnsi="Courier New" w:cs="Courier New"/>
+        </w:rPr>
+        <w:t>B</w:t>
+      </w:r>
+      <w:r>
+        <w:rPr>
+          <w:rFonts w:ascii="Courier New" w:hAnsi="Courier New" w:cs="Courier New"/>
+        </w:rPr>
+        <w:t>AN</w:t>
+      </w:r>
+      <w:r>
+        <w:rPr>
+          <w:rFonts w:ascii="Courier New" w:hAnsi="Courier New" w:cs="Courier New"/>
+        </w:rPr>
+        <w:t xml:space="preserve"> = "countries/Bangladesh.txt"</w:t>
       </w:r>
     </w:p>
     <w:p>
@@ -364,21 +424,31 @@
         <w:rPr>
           <w:rFonts w:ascii="Courier New" w:hAnsi="Courier New" w:cs="Courier New"/>
         </w:rPr>
-        <w:t>BNN = "</w:t>
-      </w:r>
-      <w:proofErr w:type="spellStart"/>
-      <w:r>
-        <w:rPr>
-          <w:rFonts w:ascii="Courier New" w:hAnsi="Courier New" w:cs="Courier New"/>
-        </w:rPr>
-        <w:t>countires</w:t>
-      </w:r>
-      <w:proofErr w:type="spellEnd"/>
-      <w:r>
-        <w:rPr>
-          <w:rFonts w:ascii="Courier New" w:hAnsi="Courier New" w:cs="Courier New"/>
-        </w:rPr>
-        <w:t>/Benin.txt"</w:t>
+        <w:t>B</w:t>
+      </w:r>
+      <w:r>
+        <w:rPr>
+          <w:rFonts w:ascii="Courier New" w:hAnsi="Courier New" w:cs="Courier New"/>
+        </w:rPr>
+        <w:t>E</w:t>
+      </w:r>
+      <w:r>
+        <w:rPr>
+          <w:rFonts w:ascii="Courier New" w:hAnsi="Courier New" w:cs="Courier New"/>
+        </w:rPr>
+        <w:t>N = "count</w:t>
+      </w:r>
+      <w:r>
+        <w:rPr>
+          <w:rFonts w:ascii="Courier New" w:hAnsi="Courier New" w:cs="Courier New"/>
+        </w:rPr>
+        <w:t>ri</w:t>
+      </w:r>
+      <w:r>
+        <w:rPr>
+          <w:rFonts w:ascii="Courier New" w:hAnsi="Courier New" w:cs="Courier New"/>
+        </w:rPr>
+        <w:t>es/Benin.txt"</w:t>
       </w:r>
     </w:p>
     <w:p>
@@ -420,7 +490,19 @@
         <w:rPr>
           <w:rFonts w:ascii="Courier New" w:hAnsi="Courier New" w:cs="Courier New"/>
         </w:rPr>
-        <w:t>BRS = "countries/Borneo Sulawesi.txt"</w:t>
+        <w:t>B</w:t>
+      </w:r>
+      <w:r>
+        <w:rPr>
+          <w:rFonts w:ascii="Courier New" w:hAnsi="Courier New" w:cs="Courier New"/>
+        </w:rPr>
+        <w:t>O</w:t>
+      </w:r>
+      <w:r>
+        <w:rPr>
+          <w:rFonts w:ascii="Courier New" w:hAnsi="Courier New" w:cs="Courier New"/>
+        </w:rPr>
+        <w:t>R = "countries/Borneo Sulawesi.txt"</w:t>
       </w:r>
     </w:p>
     <w:p>
@@ -492,14 +574,21 @@
           <w:rFonts w:ascii="Courier New" w:hAnsi="Courier New" w:cs="Courier New"/>
           <w:highlight w:val="lightGray"/>
         </w:rPr>
-        <w:t>CFS = "</w:t>
+        <w:t>C</w:t>
       </w:r>
       <w:r>
         <w:rPr>
           <w:rFonts w:ascii="Courier New" w:hAnsi="Courier New" w:cs="Courier New"/>
           <w:highlight w:val="lightGray"/>
         </w:rPr>
-        <w:t>countries/CaliforniaFS.txt"</w:t>
+        <w:t>AL</w:t>
+      </w:r>
+      <w:r>
+        <w:rPr>
+          <w:rFonts w:ascii="Courier New" w:hAnsi="Courier New" w:cs="Courier New"/>
+          <w:highlight w:val="lightGray"/>
+        </w:rPr>
+        <w:t xml:space="preserve"> = "countries/CaliforniaFS.txt"</w:t>
       </w:r>
     </w:p>
     <w:p>
@@ -527,7 +616,19 @@
         <w:rPr>
           <w:rFonts w:ascii="Courier New" w:hAnsi="Courier New" w:cs="Courier New"/>
         </w:rPr>
-        <w:t>CAC = "countries/Canton.txt"</w:t>
+        <w:t>CA</w:t>
+      </w:r>
+      <w:r>
+        <w:rPr>
+          <w:rFonts w:ascii="Courier New" w:hAnsi="Courier New" w:cs="Courier New"/>
+        </w:rPr>
+        <w:t>N</w:t>
+      </w:r>
+      <w:r>
+        <w:rPr>
+          <w:rFonts w:ascii="Courier New" w:hAnsi="Courier New" w:cs="Courier New"/>
+        </w:rPr>
+        <w:t xml:space="preserve"> = "countries/Canton.txt"</w:t>
       </w:r>
     </w:p>
     <w:p>
@@ -597,27 +698,45 @@
         <w:rPr>
           <w:rFonts w:ascii="Courier New" w:hAnsi="Courier New" w:cs="Courier New"/>
         </w:rPr>
-        <w:t>CNT = "countries/Cons</w:t>
-      </w:r>
-      <w:r>
-        <w:rPr>
-          <w:rFonts w:ascii="Courier New" w:hAnsi="Courier New" w:cs="Courier New"/>
-        </w:rPr>
-        <w:t>tantinople.txt"</w:t>
-      </w:r>
-    </w:p>
-    <w:p>
-      <w:pPr>
-        <w:pStyle w:val="PlainText"/>
-        <w:rPr>
-          <w:rFonts w:ascii="Courier New" w:hAnsi="Courier New" w:cs="Courier New"/>
-        </w:rPr>
-      </w:pPr>
-      <w:r>
-        <w:rPr>
-          <w:rFonts w:ascii="Courier New" w:hAnsi="Courier New" w:cs="Courier New"/>
-        </w:rPr>
-        <w:t>CRS = "countries/Corsica.txt"</w:t>
+        <w:t>C</w:t>
+      </w:r>
+      <w:r>
+        <w:rPr>
+          <w:rFonts w:ascii="Courier New" w:hAnsi="Courier New" w:cs="Courier New"/>
+        </w:rPr>
+        <w:t>ON</w:t>
+      </w:r>
+      <w:r>
+        <w:rPr>
+          <w:rFonts w:ascii="Courier New" w:hAnsi="Courier New" w:cs="Courier New"/>
+        </w:rPr>
+        <w:t xml:space="preserve"> = "countries/Constantinople.txt"</w:t>
+      </w:r>
+    </w:p>
+    <w:p>
+      <w:pPr>
+        <w:pStyle w:val="PlainText"/>
+        <w:rPr>
+          <w:rFonts w:ascii="Courier New" w:hAnsi="Courier New" w:cs="Courier New"/>
+        </w:rPr>
+      </w:pPr>
+      <w:r>
+        <w:rPr>
+          <w:rFonts w:ascii="Courier New" w:hAnsi="Courier New" w:cs="Courier New"/>
+        </w:rPr>
+        <w:t>C</w:t>
+      </w:r>
+      <w:r>
+        <w:rPr>
+          <w:rFonts w:ascii="Courier New" w:hAnsi="Courier New" w:cs="Courier New"/>
+        </w:rPr>
+        <w:t>OR</w:t>
+      </w:r>
+      <w:r>
+        <w:rPr>
+          <w:rFonts w:ascii="Courier New" w:hAnsi="Courier New" w:cs="Courier New"/>
+        </w:rPr>
+        <w:t xml:space="preserve"> = "countries/Corsica.txt"</w:t>
       </w:r>
     </w:p>
     <w:p>
@@ -715,13 +834,19 @@
         <w:rPr>
           <w:rFonts w:ascii="Courier New" w:hAnsi="Courier New" w:cs="Courier New"/>
         </w:rPr>
-        <w:t>ETR = "countr</w:t>
-      </w:r>
-      <w:r>
-        <w:rPr>
-          <w:rFonts w:ascii="Courier New" w:hAnsi="Courier New" w:cs="Courier New"/>
-        </w:rPr>
-        <w:t>ies/East Turkey.txt"</w:t>
+        <w:t>E</w:t>
+      </w:r>
+      <w:r>
+        <w:rPr>
+          <w:rFonts w:ascii="Courier New" w:hAnsi="Courier New" w:cs="Courier New"/>
+        </w:rPr>
+        <w:t>AS</w:t>
+      </w:r>
+      <w:r>
+        <w:rPr>
+          <w:rFonts w:ascii="Courier New" w:hAnsi="Courier New" w:cs="Courier New"/>
+        </w:rPr>
+        <w:t xml:space="preserve"> = "countries/East Turkey.txt"</w:t>
       </w:r>
     </w:p>
     <w:p>
@@ -791,7 +916,19 @@
         <w:rPr>
           <w:rFonts w:ascii="Courier New" w:hAnsi="Courier New" w:cs="Courier New"/>
         </w:rPr>
-        <w:t>EUH = "countries/Euskal Herria.txt"</w:t>
+        <w:t>EU</w:t>
+      </w:r>
+      <w:r>
+        <w:rPr>
+          <w:rFonts w:ascii="Courier New" w:hAnsi="Courier New" w:cs="Courier New"/>
+        </w:rPr>
+        <w:t>S</w:t>
+      </w:r>
+      <w:r>
+        <w:rPr>
+          <w:rFonts w:ascii="Courier New" w:hAnsi="Courier New" w:cs="Courier New"/>
+        </w:rPr>
+        <w:t xml:space="preserve"> = "countries/Euskal Herria.txt"</w:t>
       </w:r>
     </w:p>
     <w:p>
@@ -834,27 +971,33 @@
         <w:rPr>
           <w:rFonts w:ascii="Courier New" w:hAnsi="Courier New" w:cs="Courier New"/>
         </w:rPr>
-        <w:t>FRA = "countrie</w:t>
-      </w:r>
-      <w:r>
-        <w:rPr>
-          <w:rFonts w:ascii="Courier New" w:hAnsi="Courier New" w:cs="Courier New"/>
-        </w:rPr>
-        <w:t>s/France.txt"</w:t>
-      </w:r>
-    </w:p>
-    <w:p>
-      <w:pPr>
-        <w:pStyle w:val="PlainText"/>
-        <w:rPr>
-          <w:rFonts w:ascii="Courier New" w:hAnsi="Courier New" w:cs="Courier New"/>
-        </w:rPr>
-      </w:pPr>
-      <w:r>
-        <w:rPr>
-          <w:rFonts w:ascii="Courier New" w:hAnsi="Courier New" w:cs="Courier New"/>
-        </w:rPr>
-        <w:t>GNS = "countries/Gansu.txt"</w:t>
+        <w:t>FRA = "countries/France.txt"</w:t>
+      </w:r>
+    </w:p>
+    <w:p>
+      <w:pPr>
+        <w:pStyle w:val="PlainText"/>
+        <w:rPr>
+          <w:rFonts w:ascii="Courier New" w:hAnsi="Courier New" w:cs="Courier New"/>
+        </w:rPr>
+      </w:pPr>
+      <w:r>
+        <w:rPr>
+          <w:rFonts w:ascii="Courier New" w:hAnsi="Courier New" w:cs="Courier New"/>
+        </w:rPr>
+        <w:t>G</w:t>
+      </w:r>
+      <w:r>
+        <w:rPr>
+          <w:rFonts w:ascii="Courier New" w:hAnsi="Courier New" w:cs="Courier New"/>
+        </w:rPr>
+        <w:t>AN</w:t>
+      </w:r>
+      <w:r>
+        <w:rPr>
+          <w:rFonts w:ascii="Courier New" w:hAnsi="Courier New" w:cs="Courier New"/>
+        </w:rPr>
+        <w:t xml:space="preserve"> = "countries/Gansu.txt"</w:t>
       </w:r>
     </w:p>
     <w:p>
@@ -966,27 +1109,33 @@
         <w:rPr>
           <w:rFonts w:ascii="Courier New" w:hAnsi="Courier New" w:cs="Courier New"/>
         </w:rPr>
-        <w:t xml:space="preserve">HEN </w:t>
-      </w:r>
-      <w:r>
-        <w:rPr>
-          <w:rFonts w:ascii="Courier New" w:hAnsi="Courier New" w:cs="Courier New"/>
-        </w:rPr>
-        <w:t>= "countries/Henan.txt"</w:t>
-      </w:r>
-    </w:p>
-    <w:p>
-      <w:pPr>
-        <w:pStyle w:val="PlainText"/>
-        <w:rPr>
-          <w:rFonts w:ascii="Courier New" w:hAnsi="Courier New" w:cs="Courier New"/>
-        </w:rPr>
-      </w:pPr>
-      <w:r>
-        <w:rPr>
-          <w:rFonts w:ascii="Courier New" w:hAnsi="Courier New" w:cs="Courier New"/>
-        </w:rPr>
-        <w:t>HNK = "countries/Hong Kong.txt"</w:t>
+        <w:t>HEN = "countries/Henan.txt"</w:t>
+      </w:r>
+    </w:p>
+    <w:p>
+      <w:pPr>
+        <w:pStyle w:val="PlainText"/>
+        <w:rPr>
+          <w:rFonts w:ascii="Courier New" w:hAnsi="Courier New" w:cs="Courier New"/>
+        </w:rPr>
+      </w:pPr>
+      <w:r>
+        <w:rPr>
+          <w:rFonts w:ascii="Courier New" w:hAnsi="Courier New" w:cs="Courier New"/>
+        </w:rPr>
+        <w:t>H</w:t>
+      </w:r>
+      <w:r>
+        <w:rPr>
+          <w:rFonts w:ascii="Courier New" w:hAnsi="Courier New" w:cs="Courier New"/>
+        </w:rPr>
+        <w:t>ON</w:t>
+      </w:r>
+      <w:r>
+        <w:rPr>
+          <w:rFonts w:ascii="Courier New" w:hAnsi="Courier New" w:cs="Courier New"/>
+        </w:rPr>
+        <w:t xml:space="preserve"> = "countries/Hong Kong.txt"</w:t>
       </w:r>
     </w:p>
     <w:p>
@@ -1042,7 +1191,19 @@
         <w:rPr>
           <w:rFonts w:ascii="Courier New" w:hAnsi="Courier New" w:cs="Courier New"/>
         </w:rPr>
-        <w:t>IRN = "countries/Iran.txt"</w:t>
+        <w:t>IR</w:t>
+      </w:r>
+      <w:r>
+        <w:rPr>
+          <w:rFonts w:ascii="Courier New" w:hAnsi="Courier New" w:cs="Courier New"/>
+        </w:rPr>
+        <w:t>A</w:t>
+      </w:r>
+      <w:r>
+        <w:rPr>
+          <w:rFonts w:ascii="Courier New" w:hAnsi="Courier New" w:cs="Courier New"/>
+        </w:rPr>
+        <w:t xml:space="preserve"> = "countries/Iran.txt"</w:t>
       </w:r>
     </w:p>
     <w:p>
@@ -1070,27 +1231,45 @@
         <w:rPr>
           <w:rFonts w:ascii="Courier New" w:hAnsi="Courier New" w:cs="Courier New"/>
         </w:rPr>
-        <w:t>ISL = "countries/Israel.txt"</w:t>
-      </w:r>
-    </w:p>
-    <w:p>
-      <w:pPr>
-        <w:pStyle w:val="PlainText"/>
-        <w:rPr>
-          <w:rFonts w:ascii="Courier New" w:hAnsi="Courier New" w:cs="Courier New"/>
-        </w:rPr>
-      </w:pPr>
-      <w:r>
-        <w:rPr>
-          <w:rFonts w:ascii="Courier New" w:hAnsi="Courier New" w:cs="Courier New"/>
-        </w:rPr>
-        <w:t>ITC = "countries/It</w:t>
-      </w:r>
-      <w:r>
-        <w:rPr>
-          <w:rFonts w:ascii="Courier New" w:hAnsi="Courier New" w:cs="Courier New"/>
-        </w:rPr>
-        <w:t>alian Confederation.txt"</w:t>
+        <w:t>IS</w:t>
+      </w:r>
+      <w:r>
+        <w:rPr>
+          <w:rFonts w:ascii="Courier New" w:hAnsi="Courier New" w:cs="Courier New"/>
+        </w:rPr>
+        <w:t>R</w:t>
+      </w:r>
+      <w:r>
+        <w:rPr>
+          <w:rFonts w:ascii="Courier New" w:hAnsi="Courier New" w:cs="Courier New"/>
+        </w:rPr>
+        <w:t xml:space="preserve"> = "countries/Israel.txt"</w:t>
+      </w:r>
+    </w:p>
+    <w:p>
+      <w:pPr>
+        <w:pStyle w:val="PlainText"/>
+        <w:rPr>
+          <w:rFonts w:ascii="Courier New" w:hAnsi="Courier New" w:cs="Courier New"/>
+        </w:rPr>
+      </w:pPr>
+      <w:r>
+        <w:rPr>
+          <w:rFonts w:ascii="Courier New" w:hAnsi="Courier New" w:cs="Courier New"/>
+        </w:rPr>
+        <w:t>IT</w:t>
+      </w:r>
+      <w:r>
+        <w:rPr>
+          <w:rFonts w:ascii="Courier New" w:hAnsi="Courier New" w:cs="Courier New"/>
+        </w:rPr>
+        <w:t>A</w:t>
+      </w:r>
+      <w:r>
+        <w:rPr>
+          <w:rFonts w:ascii="Courier New" w:hAnsi="Courier New" w:cs="Courier New"/>
+        </w:rPr>
+        <w:t xml:space="preserve"> = "countries/Italian Confederation.txt"</w:t>
       </w:r>
     </w:p>
     <w:p>
@@ -1118,7 +1297,19 @@
         <w:rPr>
           <w:rFonts w:ascii="Courier New" w:hAnsi="Courier New" w:cs="Courier New"/>
         </w:rPr>
-        <w:t>JVR = "countries/Javanese Republic.txt"</w:t>
+        <w:t>J</w:t>
+      </w:r>
+      <w:r>
+        <w:rPr>
+          <w:rFonts w:ascii="Courier New" w:hAnsi="Courier New" w:cs="Courier New"/>
+        </w:rPr>
+        <w:t>AV</w:t>
+      </w:r>
+      <w:r>
+        <w:rPr>
+          <w:rFonts w:ascii="Courier New" w:hAnsi="Courier New" w:cs="Courier New"/>
+        </w:rPr>
+        <w:t xml:space="preserve"> = "countries/Javanese Republic.txt"</w:t>
       </w:r>
     </w:p>
     <w:p>
@@ -1216,7 +1407,19 @@
         <w:rPr>
           <w:rFonts w:ascii="Courier New" w:hAnsi="Courier New" w:cs="Courier New"/>
         </w:rPr>
-        <w:t>KAL = "countries/Khalistan.txt"</w:t>
+        <w:t>K</w:t>
+      </w:r>
+      <w:r>
+        <w:rPr>
+          <w:rFonts w:ascii="Courier New" w:hAnsi="Courier New" w:cs="Courier New"/>
+        </w:rPr>
+        <w:t>HA</w:t>
+      </w:r>
+      <w:r>
+        <w:rPr>
+          <w:rFonts w:ascii="Courier New" w:hAnsi="Courier New" w:cs="Courier New"/>
+        </w:rPr>
+        <w:t xml:space="preserve"> = "countries/Khalistan.txt"</w:t>
       </w:r>
     </w:p>
     <w:p>
@@ -1328,13 +1531,7 @@
         <w:rPr>
           <w:rFonts w:ascii="Courier New" w:hAnsi="Courier New" w:cs="Courier New"/>
         </w:rPr>
-        <w:t xml:space="preserve">LEB = </w:t>
-      </w:r>
-      <w:r>
-        <w:rPr>
-          <w:rFonts w:ascii="Courier New" w:hAnsi="Courier New" w:cs="Courier New"/>
-        </w:rPr>
-        <w:t>"countries/Lebanon.txt"</w:t>
+        <w:t>LEB = "countries/Lebanon.txt"</w:t>
       </w:r>
     </w:p>
     <w:p>
@@ -1362,7 +1559,19 @@
         <w:rPr>
           <w:rFonts w:ascii="Courier New" w:hAnsi="Courier New" w:cs="Courier New"/>
         </w:rPr>
-        <w:t>LTH = "countries/Lithuania.txt"</w:t>
+        <w:t>L</w:t>
+      </w:r>
+      <w:r>
+        <w:rPr>
+          <w:rFonts w:ascii="Courier New" w:hAnsi="Courier New" w:cs="Courier New"/>
+        </w:rPr>
+        <w:t>IT</w:t>
+      </w:r>
+      <w:r>
+        <w:rPr>
+          <w:rFonts w:ascii="Courier New" w:hAnsi="Courier New" w:cs="Courier New"/>
+        </w:rPr>
+        <w:t xml:space="preserve"> = "countries/Lithuania.txt"</w:t>
       </w:r>
     </w:p>
     <w:p>
@@ -1418,7 +1627,19 @@
         <w:rPr>
           <w:rFonts w:ascii="Courier New" w:hAnsi="Courier New" w:cs="Courier New"/>
         </w:rPr>
-        <w:t>MLF = "countries/Mali Faso.txt"</w:t>
+        <w:t>ML</w:t>
+      </w:r>
+      <w:r>
+        <w:rPr>
+          <w:rFonts w:ascii="Courier New" w:hAnsi="Courier New" w:cs="Courier New"/>
+        </w:rPr>
+        <w:t>I</w:t>
+      </w:r>
+      <w:r>
+        <w:rPr>
+          <w:rFonts w:ascii="Courier New" w:hAnsi="Courier New" w:cs="Courier New"/>
+        </w:rPr>
+        <w:t xml:space="preserve"> = "countries/Mali Faso.txt"</w:t>
       </w:r>
     </w:p>
     <w:p>
@@ -1446,13 +1667,19 @@
         <w:rPr>
           <w:rFonts w:ascii="Courier New" w:hAnsi="Courier New" w:cs="Courier New"/>
         </w:rPr>
-        <w:t>MR</w:t>
-      </w:r>
-      <w:r>
-        <w:rPr>
-          <w:rFonts w:ascii="Courier New" w:hAnsi="Courier New" w:cs="Courier New"/>
-        </w:rPr>
-        <w:t>I = "countries/Marshall Islands.txt"</w:t>
+        <w:t>M</w:t>
+      </w:r>
+      <w:r>
+        <w:rPr>
+          <w:rFonts w:ascii="Courier New" w:hAnsi="Courier New" w:cs="Courier New"/>
+        </w:rPr>
+        <w:t>AR</w:t>
+      </w:r>
+      <w:r>
+        <w:rPr>
+          <w:rFonts w:ascii="Courier New" w:hAnsi="Courier New" w:cs="Courier New"/>
+        </w:rPr>
+        <w:t xml:space="preserve"> = "countries/Marshall Islands.txt"</w:t>
       </w:r>
     </w:p>
     <w:p>
@@ -1550,13 +1777,7 @@
         <w:rPr>
           <w:rFonts w:ascii="Courier New" w:hAnsi="Courier New" w:cs="Courier New"/>
         </w:rPr>
-        <w:t>NAG = "countries/Naga K</w:t>
-      </w:r>
-      <w:r>
-        <w:rPr>
-          <w:rFonts w:ascii="Courier New" w:hAnsi="Courier New" w:cs="Courier New"/>
-        </w:rPr>
-        <w:t>ingdom.txt"</w:t>
+        <w:t>NAG = "countries/Naga Kingdom.txt"</w:t>
       </w:r>
     </w:p>
     <w:p>
@@ -1598,21 +1819,45 @@
         <w:rPr>
           <w:rFonts w:ascii="Courier New" w:hAnsi="Courier New" w:cs="Courier New"/>
         </w:rPr>
-        <w:t>NZL = "countries/New Zealand.txt"</w:t>
-      </w:r>
-    </w:p>
-    <w:p>
-      <w:pPr>
-        <w:pStyle w:val="PlainText"/>
-        <w:rPr>
-          <w:rFonts w:ascii="Courier New" w:hAnsi="Courier New" w:cs="Courier New"/>
-        </w:rPr>
-      </w:pPr>
-      <w:r>
-        <w:rPr>
-          <w:rFonts w:ascii="Courier New" w:hAnsi="Courier New" w:cs="Courier New"/>
-        </w:rPr>
-        <w:t>NGH = "countries/Ningxia Huiza.txt"</w:t>
+        <w:t>N</w:t>
+      </w:r>
+      <w:r>
+        <w:rPr>
+          <w:rFonts w:ascii="Courier New" w:hAnsi="Courier New" w:cs="Courier New"/>
+        </w:rPr>
+        <w:t>EW</w:t>
+      </w:r>
+      <w:r>
+        <w:rPr>
+          <w:rFonts w:ascii="Courier New" w:hAnsi="Courier New" w:cs="Courier New"/>
+        </w:rPr>
+        <w:t xml:space="preserve"> = "countries/New Zealand.txt"</w:t>
+      </w:r>
+    </w:p>
+    <w:p>
+      <w:pPr>
+        <w:pStyle w:val="PlainText"/>
+        <w:rPr>
+          <w:rFonts w:ascii="Courier New" w:hAnsi="Courier New" w:cs="Courier New"/>
+        </w:rPr>
+      </w:pPr>
+      <w:r>
+        <w:rPr>
+          <w:rFonts w:ascii="Courier New" w:hAnsi="Courier New" w:cs="Courier New"/>
+        </w:rPr>
+        <w:t>N</w:t>
+      </w:r>
+      <w:r>
+        <w:rPr>
+          <w:rFonts w:ascii="Courier New" w:hAnsi="Courier New" w:cs="Courier New"/>
+        </w:rPr>
+        <w:t>IN</w:t>
+      </w:r>
+      <w:r>
+        <w:rPr>
+          <w:rFonts w:ascii="Courier New" w:hAnsi="Courier New" w:cs="Courier New"/>
+        </w:rPr>
+        <w:t xml:space="preserve"> = "countries/Ningxia Huiza.txt"</w:t>
       </w:r>
     </w:p>
     <w:p>
@@ -1669,27 +1914,33 @@
         <w:rPr>
           <w:rFonts w:ascii="Courier New" w:hAnsi="Courier New" w:cs="Courier New"/>
         </w:rPr>
-        <w:t>PLS = "countries/Pales</w:t>
-      </w:r>
-      <w:r>
-        <w:rPr>
-          <w:rFonts w:ascii="Courier New" w:hAnsi="Courier New" w:cs="Courier New"/>
-        </w:rPr>
-        <w:t>tine.txt"</w:t>
-      </w:r>
-    </w:p>
-    <w:p>
-      <w:pPr>
-        <w:pStyle w:val="PlainText"/>
-        <w:rPr>
-          <w:rFonts w:ascii="Courier New" w:hAnsi="Courier New" w:cs="Courier New"/>
-        </w:rPr>
-      </w:pPr>
-      <w:r>
-        <w:rPr>
-          <w:rFonts w:ascii="Courier New" w:hAnsi="Courier New" w:cs="Courier New"/>
-        </w:rPr>
-        <w:t>PAC = "countries/Pan Africa.txt"</w:t>
+        <w:t>PLS = "countries/Palestine.txt"</w:t>
+      </w:r>
+    </w:p>
+    <w:p>
+      <w:pPr>
+        <w:pStyle w:val="PlainText"/>
+        <w:rPr>
+          <w:rFonts w:ascii="Courier New" w:hAnsi="Courier New" w:cs="Courier New"/>
+        </w:rPr>
+      </w:pPr>
+      <w:r>
+        <w:rPr>
+          <w:rFonts w:ascii="Courier New" w:hAnsi="Courier New" w:cs="Courier New"/>
+        </w:rPr>
+        <w:t>PA</w:t>
+      </w:r>
+      <w:r>
+        <w:rPr>
+          <w:rFonts w:ascii="Courier New" w:hAnsi="Courier New" w:cs="Courier New"/>
+        </w:rPr>
+        <w:t>N</w:t>
+      </w:r>
+      <w:r>
+        <w:rPr>
+          <w:rFonts w:ascii="Courier New" w:hAnsi="Courier New" w:cs="Courier New"/>
+        </w:rPr>
+        <w:t xml:space="preserve"> = "countries/Pan Africa.txt"</w:t>
       </w:r>
     </w:p>
     <w:p>
@@ -1704,21 +1955,35 @@
           <w:rFonts w:ascii="Courier New" w:hAnsi="Courier New" w:cs="Courier New"/>
           <w:highlight w:val="lightGray"/>
         </w:rPr>
-        <w:t>PNG = "countries/PapuaNewGuinea.txt"</w:t>
-      </w:r>
-    </w:p>
-    <w:p>
-      <w:pPr>
-        <w:pStyle w:val="PlainText"/>
-        <w:rPr>
-          <w:rFonts w:ascii="Courier New" w:hAnsi="Courier New" w:cs="Courier New"/>
-        </w:rPr>
-      </w:pPr>
+        <w:t>P</w:t>
+      </w:r>
       <w:r>
         <w:rPr>
           <w:rFonts w:ascii="Courier New" w:hAnsi="Courier New" w:cs="Courier New"/>
           <w:highlight w:val="lightGray"/>
         </w:rPr>
+        <w:t>AP</w:t>
+      </w:r>
+      <w:r>
+        <w:rPr>
+          <w:rFonts w:ascii="Courier New" w:hAnsi="Courier New" w:cs="Courier New"/>
+          <w:highlight w:val="lightGray"/>
+        </w:rPr>
+        <w:t xml:space="preserve"> = "countries/PapuaNewGuinea.txt"</w:t>
+      </w:r>
+    </w:p>
+    <w:p>
+      <w:pPr>
+        <w:pStyle w:val="PlainText"/>
+        <w:rPr>
+          <w:rFonts w:ascii="Courier New" w:hAnsi="Courier New" w:cs="Courier New"/>
+        </w:rPr>
+      </w:pPr>
+      <w:r>
+        <w:rPr>
+          <w:rFonts w:ascii="Courier New" w:hAnsi="Courier New" w:cs="Courier New"/>
+          <w:highlight w:val="lightGray"/>
+        </w:rPr>
         <w:t>PAR = "countries/Paraguay.txt"</w:t>
       </w:r>
     </w:p>
@@ -1764,7 +2029,21 @@
           <w:rFonts w:ascii="Courier New" w:hAnsi="Courier New" w:cs="Courier New"/>
           <w:highlight w:val="lightGray"/>
         </w:rPr>
-        <w:t>PHL = "countries/Philippines.txt"</w:t>
+        <w:t>PH</w:t>
+      </w:r>
+      <w:r>
+        <w:rPr>
+          <w:rFonts w:ascii="Courier New" w:hAnsi="Courier New" w:cs="Courier New"/>
+          <w:highlight w:val="lightGray"/>
+        </w:rPr>
+        <w:t>I</w:t>
+      </w:r>
+      <w:r>
+        <w:rPr>
+          <w:rFonts w:ascii="Courier New" w:hAnsi="Courier New" w:cs="Courier New"/>
+          <w:highlight w:val="lightGray"/>
+        </w:rPr>
+        <w:t xml:space="preserve"> = "countries/Philippines.txt"</w:t>
       </w:r>
     </w:p>
     <w:p>
@@ -1792,27 +2071,1154 @@
         <w:rPr>
           <w:rFonts w:ascii="Courier New" w:hAnsi="Courier New" w:cs="Courier New"/>
         </w:rPr>
-        <w:t>POL = "coun</w:t>
-      </w:r>
-      <w:r>
-        <w:rPr>
-          <w:rFonts w:ascii="Courier New" w:hAnsi="Courier New" w:cs="Courier New"/>
-        </w:rPr>
-        <w:t>tries/Poland.txt"</w:t>
-      </w:r>
-    </w:p>
-    <w:p>
-      <w:pPr>
-        <w:pStyle w:val="PlainText"/>
-        <w:rPr>
-          <w:rFonts w:ascii="Courier New" w:hAnsi="Courier New" w:cs="Courier New"/>
-        </w:rPr>
-      </w:pPr>
-      <w:r>
-        <w:rPr>
-          <w:rFonts w:ascii="Courier New" w:hAnsi="Courier New" w:cs="Courier New"/>
-        </w:rPr>
-        <w:t>PLY</w:t>
+        <w:t>POL = "countries/Poland.txt"</w:t>
+      </w:r>
+    </w:p>
+    <w:p>
+      <w:pPr>
+        <w:pStyle w:val="PlainText"/>
+        <w:rPr>
+          <w:rFonts w:ascii="Courier New" w:hAnsi="Courier New" w:cs="Courier New"/>
+        </w:rPr>
+      </w:pPr>
+      <w:r>
+        <w:rPr>
+          <w:rFonts w:ascii="Courier New" w:hAnsi="Courier New" w:cs="Courier New"/>
+        </w:rPr>
+        <w:t>PLY = "countries/Polynesia.txt"</w:t>
+      </w:r>
+    </w:p>
+    <w:p>
+      <w:pPr>
+        <w:pStyle w:val="PlainText"/>
+        <w:rPr>
+          <w:rFonts w:ascii="Courier New" w:hAnsi="Courier New" w:cs="Courier New"/>
+        </w:rPr>
+      </w:pPr>
+      <w:r>
+        <w:rPr>
+          <w:rFonts w:ascii="Courier New" w:hAnsi="Courier New" w:cs="Courier New"/>
+        </w:rPr>
+        <w:t>POR = "countries/Portugal.txt"</w:t>
+      </w:r>
+    </w:p>
+    <w:p>
+      <w:pPr>
+        <w:pStyle w:val="PlainText"/>
+        <w:rPr>
+          <w:rFonts w:ascii="Courier New" w:hAnsi="Courier New" w:cs="Courier New"/>
+        </w:rPr>
+      </w:pPr>
+      <w:r>
+        <w:rPr>
+          <w:rFonts w:ascii="Courier New" w:hAnsi="Courier New" w:cs="Courier New"/>
+        </w:rPr>
+        <w:t>P</w:t>
+      </w:r>
+      <w:r>
+        <w:rPr>
+          <w:rFonts w:ascii="Courier New" w:hAnsi="Courier New" w:cs="Courier New"/>
+        </w:rPr>
+        <w:t>UE</w:t>
+      </w:r>
+      <w:r>
+        <w:rPr>
+          <w:rFonts w:ascii="Courier New" w:hAnsi="Courier New" w:cs="Courier New"/>
+        </w:rPr>
+        <w:t xml:space="preserve"> = "countries/PuebloCC.txt"</w:t>
+      </w:r>
+    </w:p>
+    <w:p>
+      <w:pPr>
+        <w:pStyle w:val="PlainText"/>
+        <w:rPr>
+          <w:rFonts w:ascii="Courier New" w:hAnsi="Courier New" w:cs="Courier New"/>
+        </w:rPr>
+      </w:pPr>
+      <w:r>
+        <w:rPr>
+          <w:rFonts w:ascii="Courier New" w:hAnsi="Courier New" w:cs="Courier New"/>
+        </w:rPr>
+        <w:t>QUE = "countries/Quebec.txt"</w:t>
+      </w:r>
+    </w:p>
+    <w:p>
+      <w:pPr>
+        <w:pStyle w:val="PlainText"/>
+        <w:rPr>
+          <w:rFonts w:ascii="Courier New" w:hAnsi="Courier New" w:cs="Courier New"/>
+        </w:rPr>
+      </w:pPr>
+      <w:r>
+        <w:rPr>
+          <w:rFonts w:ascii="Courier New" w:hAnsi="Courier New" w:cs="Courier New"/>
+        </w:rPr>
+        <w:t>ROM = "countries/Romania.txt"</w:t>
+      </w:r>
+    </w:p>
+    <w:p>
+      <w:pPr>
+        <w:pStyle w:val="PlainText"/>
+        <w:rPr>
+          <w:rFonts w:ascii="Courier New" w:hAnsi="Courier New" w:cs="Courier New"/>
+        </w:rPr>
+      </w:pPr>
+      <w:r>
+        <w:rPr>
+          <w:rFonts w:ascii="Courier New" w:hAnsi="Courier New" w:cs="Courier New"/>
+        </w:rPr>
+        <w:t>RUS = "countries/Russia.txt"</w:t>
+      </w:r>
+    </w:p>
+    <w:p>
+      <w:pPr>
+        <w:pStyle w:val="PlainText"/>
+        <w:rPr>
+          <w:rFonts w:ascii="Courier New" w:hAnsi="Courier New" w:cs="Courier New"/>
+        </w:rPr>
+      </w:pPr>
+      <w:r>
+        <w:rPr>
+          <w:rFonts w:ascii="Courier New" w:hAnsi="Courier New" w:cs="Courier New"/>
+        </w:rPr>
+        <w:t>SOX = "countries/SOX.txt"</w:t>
+      </w:r>
+    </w:p>
+    <w:p>
+      <w:pPr>
+        <w:pStyle w:val="PlainText"/>
+        <w:rPr>
+          <w:rFonts w:ascii="Courier New" w:hAnsi="Courier New" w:cs="Courier New"/>
+        </w:rPr>
+      </w:pPr>
+      <w:r>
+        <w:rPr>
+          <w:rFonts w:ascii="Courier New" w:hAnsi="Courier New" w:cs="Courier New"/>
+        </w:rPr>
+        <w:t>SAL = "countries/Salish Shidhe.txt"</w:t>
+      </w:r>
+    </w:p>
+    <w:p>
+      <w:pPr>
+        <w:pStyle w:val="PlainText"/>
+        <w:rPr>
+          <w:rFonts w:ascii="Courier New" w:hAnsi="Courier New" w:cs="Courier New"/>
+        </w:rPr>
+      </w:pPr>
+      <w:r>
+        <w:rPr>
+          <w:rFonts w:ascii="Courier New" w:hAnsi="Courier New" w:cs="Courier New"/>
+        </w:rPr>
+        <w:t>SAU = "countries/Saudi Caliphate.txt"</w:t>
+      </w:r>
+    </w:p>
+    <w:p>
+      <w:pPr>
+        <w:pStyle w:val="PlainText"/>
+        <w:rPr>
+          <w:rFonts w:ascii="Courier New" w:hAnsi="Courier New" w:cs="Courier New"/>
+        </w:rPr>
+      </w:pPr>
+      <w:r>
+        <w:rPr>
+          <w:rFonts w:ascii="Courier New" w:hAnsi="Courier New" w:cs="Courier New"/>
+        </w:rPr>
+        <w:t>SEK = "countries/Sekondi.txt"</w:t>
+      </w:r>
+    </w:p>
+    <w:p>
+      <w:pPr>
+        <w:pStyle w:val="PlainText"/>
+        <w:rPr>
+          <w:rFonts w:ascii="Courier New" w:hAnsi="Courier New" w:cs="Courier New"/>
+        </w:rPr>
+      </w:pPr>
+      <w:r>
+        <w:rPr>
+          <w:rFonts w:ascii="Courier New" w:hAnsi="Courier New" w:cs="Courier New"/>
+        </w:rPr>
+        <w:t>SER = "countries/Serbia.txt"</w:t>
+      </w:r>
+    </w:p>
+    <w:p>
+      <w:pPr>
+        <w:pStyle w:val="PlainText"/>
+        <w:rPr>
+          <w:rFonts w:ascii="Courier New" w:hAnsi="Courier New" w:cs="Courier New"/>
+        </w:rPr>
+      </w:pPr>
+      <w:r>
+        <w:rPr>
+          <w:rFonts w:ascii="Courier New" w:hAnsi="Courier New" w:cs="Courier New"/>
+        </w:rPr>
+        <w:t>SHD = "countries/Shandong.txt"</w:t>
+      </w:r>
+    </w:p>
+    <w:p>
+      <w:pPr>
+        <w:pStyle w:val="PlainText"/>
+        <w:rPr>
+          <w:rFonts w:ascii="Courier New" w:hAnsi="Courier New" w:cs="Courier New"/>
+        </w:rPr>
+      </w:pPr>
+      <w:r>
+        <w:rPr>
+          <w:rFonts w:ascii="Courier New" w:hAnsi="Courier New" w:cs="Courier New"/>
+        </w:rPr>
+        <w:t>SHH = "countries/Shanghai.txt"</w:t>
+      </w:r>
+    </w:p>
+    <w:p>
+      <w:pPr>
+        <w:pStyle w:val="PlainText"/>
+        <w:rPr>
+          <w:rFonts w:ascii="Courier New" w:hAnsi="Courier New" w:cs="Courier New"/>
+        </w:rPr>
+      </w:pPr>
+      <w:r>
+        <w:rPr>
+          <w:rFonts w:ascii="Courier New" w:hAnsi="Courier New" w:cs="Courier New"/>
+        </w:rPr>
+        <w:t>SHE = "countries/Sheba.txt"</w:t>
+      </w:r>
+    </w:p>
+    <w:p>
+      <w:pPr>
+        <w:pStyle w:val="PlainText"/>
+        <w:rPr>
+          <w:rFonts w:ascii="Courier New" w:hAnsi="Courier New" w:cs="Courier New"/>
+        </w:rPr>
+      </w:pPr>
+      <w:r>
+        <w:rPr>
+          <w:rFonts w:ascii="Courier New" w:hAnsi="Courier New" w:cs="Courier New"/>
+        </w:rPr>
+        <w:t>SHA = "countries/Shanxi.txt"</w:t>
+      </w:r>
+    </w:p>
+    <w:p>
+      <w:pPr>
+        <w:pStyle w:val="PlainText"/>
+        <w:rPr>
+          <w:rFonts w:ascii="Courier New" w:hAnsi="Courier New" w:cs="Courier New"/>
+        </w:rPr>
+      </w:pPr>
+      <w:r>
+        <w:rPr>
+          <w:rFonts w:ascii="Courier New" w:hAnsi="Courier New" w:cs="Courier New"/>
+        </w:rPr>
+        <w:t>SHN = "countrie</w:t>
+      </w:r>
+      <w:r>
+        <w:rPr>
+          <w:rFonts w:ascii="Courier New" w:hAnsi="Courier New" w:cs="Courier New"/>
+        </w:rPr>
+        <w:t>s</w:t>
+      </w:r>
+      <w:r>
+        <w:rPr>
+          <w:rFonts w:ascii="Courier New" w:hAnsi="Courier New" w:cs="Courier New"/>
+        </w:rPr>
+        <w:t>/Shan.txt"</w:t>
+      </w:r>
+    </w:p>
+    <w:p>
+      <w:pPr>
+        <w:pStyle w:val="PlainText"/>
+        <w:rPr>
+          <w:rFonts w:ascii="Courier New" w:hAnsi="Courier New" w:cs="Courier New"/>
+        </w:rPr>
+      </w:pPr>
+      <w:r>
+        <w:rPr>
+          <w:rFonts w:ascii="Courier New" w:hAnsi="Courier New" w:cs="Courier New"/>
+        </w:rPr>
+        <w:t>SIC = "countries/Sichuan.txt"</w:t>
+      </w:r>
+    </w:p>
+    <w:p>
+      <w:pPr>
+        <w:pStyle w:val="PlainText"/>
+        <w:rPr>
+          <w:rFonts w:ascii="Courier New" w:hAnsi="Courier New" w:cs="Courier New"/>
+        </w:rPr>
+      </w:pPr>
+      <w:r>
+        <w:rPr>
+          <w:rFonts w:ascii="Courier New" w:hAnsi="Courier New" w:cs="Courier New"/>
+        </w:rPr>
+        <w:t>SIN = "countries/Singapore.txt"</w:t>
+      </w:r>
+    </w:p>
+    <w:p>
+      <w:pPr>
+        <w:pStyle w:val="PlainText"/>
+        <w:rPr>
+          <w:rFonts w:ascii="Courier New" w:hAnsi="Courier New" w:cs="Courier New"/>
+        </w:rPr>
+      </w:pPr>
+      <w:r>
+        <w:rPr>
+          <w:rFonts w:ascii="Courier New" w:hAnsi="Courier New" w:cs="Courier New"/>
+        </w:rPr>
+        <w:t>S</w:t>
+      </w:r>
+      <w:r>
+        <w:rPr>
+          <w:rFonts w:ascii="Courier New" w:hAnsi="Courier New" w:cs="Courier New"/>
+        </w:rPr>
+        <w:t>IO</w:t>
+      </w:r>
+      <w:r>
+        <w:rPr>
+          <w:rFonts w:ascii="Courier New" w:hAnsi="Courier New" w:cs="Courier New"/>
+        </w:rPr>
+        <w:t xml:space="preserve"> = "countries/Sioux Nation.txt"</w:t>
+      </w:r>
+    </w:p>
+    <w:p>
+      <w:pPr>
+        <w:pStyle w:val="PlainText"/>
+        <w:rPr>
+          <w:rFonts w:ascii="Courier New" w:hAnsi="Courier New" w:cs="Courier New"/>
+        </w:rPr>
+      </w:pPr>
+      <w:r>
+        <w:rPr>
+          <w:rFonts w:ascii="Courier New" w:hAnsi="Courier New" w:cs="Courier New"/>
+        </w:rPr>
+        <w:t>SL</w:t>
+      </w:r>
+      <w:r>
+        <w:rPr>
+          <w:rFonts w:ascii="Courier New" w:hAnsi="Courier New" w:cs="Courier New"/>
+        </w:rPr>
+        <w:t>O</w:t>
+      </w:r>
+      <w:r>
+        <w:rPr>
+          <w:rFonts w:ascii="Courier New" w:hAnsi="Courier New" w:cs="Courier New"/>
+        </w:rPr>
+        <w:t xml:space="preserve"> = "countries/Slovakia.txt"</w:t>
+      </w:r>
+    </w:p>
+    <w:p>
+      <w:pPr>
+        <w:pStyle w:val="PlainText"/>
+        <w:rPr>
+          <w:rFonts w:ascii="Courier New" w:hAnsi="Courier New" w:cs="Courier New"/>
+        </w:rPr>
+      </w:pPr>
+      <w:r>
+        <w:rPr>
+          <w:rFonts w:ascii="Courier New" w:hAnsi="Courier New" w:cs="Courier New"/>
+        </w:rPr>
+        <w:t>SLV = "countries/Slovenia.txt"</w:t>
+      </w:r>
+    </w:p>
+    <w:p>
+      <w:pPr>
+        <w:pStyle w:val="PlainText"/>
+        <w:rPr>
+          <w:rFonts w:ascii="Courier New" w:hAnsi="Courier New" w:cs="Courier New"/>
+        </w:rPr>
+      </w:pPr>
+      <w:r>
+        <w:rPr>
+          <w:rFonts w:ascii="Courier New" w:hAnsi="Courier New" w:cs="Courier New"/>
+        </w:rPr>
+        <w:t>S</w:t>
+      </w:r>
+      <w:r>
+        <w:rPr>
+          <w:rFonts w:ascii="Courier New" w:hAnsi="Courier New" w:cs="Courier New"/>
+        </w:rPr>
+        <w:t>OL</w:t>
+      </w:r>
+      <w:r>
+        <w:rPr>
+          <w:rFonts w:ascii="Courier New" w:hAnsi="Courier New" w:cs="Courier New"/>
+        </w:rPr>
+        <w:t xml:space="preserve"> = "countries/Solomon Islands.txt"</w:t>
+      </w:r>
+    </w:p>
+    <w:p>
+      <w:pPr>
+        <w:pStyle w:val="PlainText"/>
+        <w:rPr>
+          <w:rFonts w:ascii="Courier New" w:hAnsi="Courier New" w:cs="Courier New"/>
+        </w:rPr>
+      </w:pPr>
+      <w:r>
+        <w:rPr>
+          <w:rFonts w:ascii="Courier New" w:hAnsi="Courier New" w:cs="Courier New"/>
+        </w:rPr>
+        <w:t>SPA = "countries/Spain.txt"</w:t>
+      </w:r>
+    </w:p>
+    <w:p>
+      <w:pPr>
+        <w:pStyle w:val="PlainText"/>
+        <w:rPr>
+          <w:rFonts w:ascii="Courier New" w:hAnsi="Courier New" w:cs="Courier New"/>
+        </w:rPr>
+      </w:pPr>
+      <w:r>
+        <w:rPr>
+          <w:rFonts w:ascii="Courier New" w:hAnsi="Courier New" w:cs="Courier New"/>
+        </w:rPr>
+        <w:t>SRE = "countries/Srebrenica.txt"</w:t>
+      </w:r>
+    </w:p>
+    <w:p>
+      <w:pPr>
+        <w:pStyle w:val="PlainText"/>
+        <w:rPr>
+          <w:rFonts w:ascii="Courier New" w:hAnsi="Courier New" w:cs="Courier New"/>
+        </w:rPr>
+      </w:pPr>
+      <w:r>
+        <w:rPr>
+          <w:rFonts w:ascii="Courier New" w:hAnsi="Courier New" w:cs="Courier New"/>
+        </w:rPr>
+        <w:t>SRI = "countries/Sri Lanka.txt"</w:t>
+      </w:r>
+    </w:p>
+    <w:p>
+      <w:pPr>
+        <w:pStyle w:val="PlainText"/>
+        <w:rPr>
+          <w:rFonts w:ascii="Courier New" w:hAnsi="Courier New" w:cs="Courier New"/>
+        </w:rPr>
+      </w:pPr>
+      <w:r>
+        <w:rPr>
+          <w:rFonts w:ascii="Courier New" w:hAnsi="Courier New" w:cs="Courier New"/>
+        </w:rPr>
+        <w:t>S</w:t>
+      </w:r>
+      <w:r>
+        <w:rPr>
+          <w:rFonts w:ascii="Courier New" w:hAnsi="Courier New" w:cs="Courier New"/>
+        </w:rPr>
+        <w:t>UM</w:t>
+      </w:r>
+      <w:r>
+        <w:rPr>
+          <w:rFonts w:ascii="Courier New" w:hAnsi="Courier New" w:cs="Courier New"/>
+        </w:rPr>
+        <w:t xml:space="preserve"> = "countries/Sumatra Alliance.txt"</w:t>
+      </w:r>
+    </w:p>
+    <w:p>
+      <w:pPr>
+        <w:pStyle w:val="PlainText"/>
+        <w:rPr>
+          <w:rFonts w:ascii="Courier New" w:hAnsi="Courier New" w:cs="Courier New"/>
+        </w:rPr>
+      </w:pPr>
+      <w:r>
+        <w:rPr>
+          <w:rFonts w:ascii="Courier New" w:hAnsi="Courier New" w:cs="Courier New"/>
+        </w:rPr>
+        <w:t>SWE = "countries/Sweden.txt"</w:t>
+      </w:r>
+    </w:p>
+    <w:p>
+      <w:pPr>
+        <w:pStyle w:val="PlainText"/>
+        <w:rPr>
+          <w:rFonts w:ascii="Courier New" w:hAnsi="Courier New" w:cs="Courier New"/>
+        </w:rPr>
+      </w:pPr>
+      <w:r>
+        <w:rPr>
+          <w:rFonts w:ascii="Courier New" w:hAnsi="Courier New" w:cs="Courier New"/>
+        </w:rPr>
+        <w:t>SW</w:t>
+      </w:r>
+      <w:r>
+        <w:rPr>
+          <w:rFonts w:ascii="Courier New" w:hAnsi="Courier New" w:cs="Courier New"/>
+        </w:rPr>
+        <w:t>I</w:t>
+      </w:r>
+      <w:r>
+        <w:rPr>
+          <w:rFonts w:ascii="Courier New" w:hAnsi="Courier New" w:cs="Courier New"/>
+        </w:rPr>
+        <w:t xml:space="preserve"> = "countries/Switzerland.txt"</w:t>
+      </w:r>
+    </w:p>
+    <w:p>
+      <w:pPr>
+        <w:pStyle w:val="PlainText"/>
+        <w:rPr>
+          <w:rFonts w:ascii="Courier New" w:hAnsi="Courier New" w:cs="Courier New"/>
+        </w:rPr>
+      </w:pPr>
+      <w:r>
+        <w:rPr>
+          <w:rFonts w:ascii="Courier New" w:hAnsi="Courier New" w:cs="Courier New"/>
+        </w:rPr>
+        <w:t>SYR = "countries/Syria.txt"</w:t>
+      </w:r>
+    </w:p>
+    <w:p>
+      <w:pPr>
+        <w:pStyle w:val="PlainText"/>
+        <w:rPr>
+          <w:rFonts w:ascii="Courier New" w:hAnsi="Courier New" w:cs="Courier New"/>
+        </w:rPr>
+      </w:pPr>
+      <w:r>
+        <w:rPr>
+          <w:rFonts w:ascii="Courier New" w:hAnsi="Courier New" w:cs="Courier New"/>
+        </w:rPr>
+        <w:t>TAI = "countries/Taiwan.txt"</w:t>
+      </w:r>
+    </w:p>
+    <w:p>
+      <w:pPr>
+        <w:pStyle w:val="PlainText"/>
+        <w:rPr>
+          <w:rFonts w:ascii="Courier New" w:hAnsi="Courier New" w:cs="Courier New"/>
+        </w:rPr>
+      </w:pPr>
+      <w:r>
+        <w:rPr>
+          <w:rFonts w:ascii="Courier New" w:hAnsi="Courier New" w:cs="Courier New"/>
+        </w:rPr>
+        <w:t>THI = "countries/Thailand.txt"</w:t>
+      </w:r>
+    </w:p>
+    <w:p>
+      <w:pPr>
+        <w:pStyle w:val="PlainText"/>
+        <w:rPr>
+          <w:rFonts w:ascii="Courier New" w:hAnsi="Courier New" w:cs="Courier New"/>
+        </w:rPr>
+      </w:pPr>
+      <w:r>
+        <w:rPr>
+          <w:rFonts w:ascii="Courier New" w:hAnsi="Courier New" w:cs="Courier New"/>
+        </w:rPr>
+        <w:t>TIB = "countries/Tibet.txt"</w:t>
+      </w:r>
+    </w:p>
+    <w:p>
+      <w:pPr>
+        <w:pStyle w:val="PlainText"/>
+        <w:rPr>
+          <w:rFonts w:ascii="Courier New" w:hAnsi="Courier New" w:cs="Courier New"/>
+        </w:rPr>
+      </w:pPr>
+      <w:r>
+        <w:rPr>
+          <w:rFonts w:ascii="Courier New" w:hAnsi="Courier New" w:cs="Courier New"/>
+        </w:rPr>
+        <w:t>T</w:t>
+      </w:r>
+      <w:r>
+        <w:rPr>
+          <w:rFonts w:ascii="Courier New" w:hAnsi="Courier New" w:cs="Courier New"/>
+        </w:rPr>
+        <w:t>IM</w:t>
+      </w:r>
+      <w:r>
+        <w:rPr>
+          <w:rFonts w:ascii="Courier New" w:hAnsi="Courier New" w:cs="Courier New"/>
+        </w:rPr>
+        <w:t xml:space="preserve"> = "countries/Timor Leste.txt"</w:t>
+      </w:r>
+    </w:p>
+    <w:p>
+      <w:pPr>
+        <w:pStyle w:val="PlainText"/>
+        <w:rPr>
+          <w:rFonts w:ascii="Courier New" w:hAnsi="Courier New" w:cs="Courier New"/>
+        </w:rPr>
+      </w:pPr>
+      <w:r>
+        <w:rPr>
+          <w:rFonts w:ascii="Courier New" w:hAnsi="Courier New" w:cs="Courier New"/>
+        </w:rPr>
+        <w:t>TIR = "countries/</w:t>
+      </w:r>
+      <w:proofErr w:type="spellStart"/>
+      <w:r>
+        <w:rPr>
+          <w:rFonts w:ascii="Courier New" w:hAnsi="Courier New" w:cs="Courier New"/>
+        </w:rPr>
+        <w:t>Tir</w:t>
+      </w:r>
+      <w:proofErr w:type="spellEnd"/>
+      <w:r>
+        <w:rPr>
+          <w:rFonts w:ascii="Courier New" w:hAnsi="Courier New" w:cs="Courier New"/>
+        </w:rPr>
+        <w:t xml:space="preserve"> Tairngire.txt"</w:t>
+      </w:r>
+    </w:p>
+    <w:p>
+      <w:pPr>
+        <w:pStyle w:val="PlainText"/>
+        <w:rPr>
+          <w:rFonts w:ascii="Courier New" w:hAnsi="Courier New" w:cs="Courier New"/>
+        </w:rPr>
+      </w:pPr>
+      <w:r>
+        <w:rPr>
+          <w:rFonts w:ascii="Courier New" w:hAnsi="Courier New" w:cs="Courier New"/>
+        </w:rPr>
+        <w:t>TOG = "countries/Tirnanog.txt"</w:t>
+      </w:r>
+    </w:p>
+    <w:p>
+      <w:pPr>
+        <w:pStyle w:val="PlainText"/>
+        <w:rPr>
+          <w:rFonts w:ascii="Courier New" w:hAnsi="Courier New" w:cs="Courier New"/>
+        </w:rPr>
+      </w:pPr>
+      <w:r>
+        <w:rPr>
+          <w:rFonts w:ascii="Courier New" w:hAnsi="Courier New" w:cs="Courier New"/>
+        </w:rPr>
+        <w:t>TON = "countries/Tonga.txt"</w:t>
+      </w:r>
+    </w:p>
+    <w:p>
+      <w:pPr>
+        <w:pStyle w:val="PlainText"/>
+        <w:rPr>
+          <w:rFonts w:ascii="Courier New" w:hAnsi="Courier New" w:cs="Courier New"/>
+        </w:rPr>
+      </w:pPr>
+      <w:r>
+        <w:rPr>
+          <w:rFonts w:ascii="Courier New" w:hAnsi="Courier New" w:cs="Courier New"/>
+        </w:rPr>
+        <w:t>T</w:t>
+      </w:r>
+      <w:r>
+        <w:rPr>
+          <w:rFonts w:ascii="Courier New" w:hAnsi="Courier New" w:cs="Courier New"/>
+        </w:rPr>
+        <w:t>R</w:t>
+      </w:r>
+      <w:r>
+        <w:rPr>
+          <w:rFonts w:ascii="Courier New" w:hAnsi="Courier New" w:cs="Courier New"/>
+        </w:rPr>
+        <w:t>A = "countries/TransPolarAN.txt"</w:t>
+      </w:r>
+    </w:p>
+    <w:p>
+      <w:pPr>
+        <w:pStyle w:val="PlainText"/>
+        <w:rPr>
+          <w:rFonts w:ascii="Courier New" w:hAnsi="Courier New" w:cs="Courier New"/>
+        </w:rPr>
+      </w:pPr>
+      <w:r>
+        <w:rPr>
+          <w:rFonts w:ascii="Courier New" w:hAnsi="Courier New" w:cs="Courier New"/>
+        </w:rPr>
+        <w:t>TRI = "countries/Tricity.txt"</w:t>
+      </w:r>
+    </w:p>
+    <w:p>
+      <w:pPr>
+        <w:pStyle w:val="PlainText"/>
+        <w:rPr>
+          <w:rFonts w:ascii="Courier New" w:hAnsi="Courier New" w:cs="Courier New"/>
+        </w:rPr>
+      </w:pPr>
+      <w:r>
+        <w:rPr>
+          <w:rFonts w:ascii="Courier New" w:hAnsi="Courier New" w:cs="Courier New"/>
+        </w:rPr>
+        <w:t>TR</w:t>
+      </w:r>
+      <w:r>
+        <w:rPr>
+          <w:rFonts w:ascii="Courier New" w:hAnsi="Courier New" w:cs="Courier New"/>
+        </w:rPr>
+        <w:t>O</w:t>
+      </w:r>
+      <w:r>
+        <w:rPr>
+          <w:rFonts w:ascii="Courier New" w:hAnsi="Courier New" w:cs="Courier New"/>
+        </w:rPr>
+        <w:t xml:space="preserve"> = "countries/Troll Kingdom.txt"</w:t>
+      </w:r>
+    </w:p>
+    <w:p>
+      <w:pPr>
+        <w:pStyle w:val="PlainText"/>
+        <w:rPr>
+          <w:rFonts w:ascii="Courier New" w:hAnsi="Courier New" w:cs="Courier New"/>
+        </w:rPr>
+      </w:pPr>
+      <w:r>
+        <w:rPr>
+          <w:rFonts w:ascii="Courier New" w:hAnsi="Courier New" w:cs="Courier New"/>
+        </w:rPr>
+        <w:t>TSI = "countries/Tsimshian.txt"</w:t>
+      </w:r>
+    </w:p>
+    <w:p>
+      <w:pPr>
+        <w:pStyle w:val="PlainText"/>
+        <w:rPr>
+          <w:rFonts w:ascii="Courier New" w:hAnsi="Courier New" w:cs="Courier New"/>
+        </w:rPr>
+      </w:pPr>
+      <w:r>
+        <w:rPr>
+          <w:rFonts w:ascii="Courier New" w:hAnsi="Courier New" w:cs="Courier New"/>
+        </w:rPr>
+        <w:t>UCA = "countries/UCAS.txt"</w:t>
+      </w:r>
+    </w:p>
+    <w:p>
+      <w:pPr>
+        <w:pStyle w:val="PlainText"/>
+        <w:rPr>
+          <w:rFonts w:ascii="Courier New" w:hAnsi="Courier New" w:cs="Courier New"/>
+        </w:rPr>
+      </w:pPr>
+      <w:r>
+        <w:rPr>
+          <w:rFonts w:ascii="Courier New" w:hAnsi="Courier New" w:cs="Courier New"/>
+        </w:rPr>
+        <w:t>UKR = "countries/Ukraine.txt"</w:t>
+      </w:r>
+    </w:p>
+    <w:p>
+      <w:pPr>
+        <w:pStyle w:val="PlainText"/>
+        <w:rPr>
+          <w:rFonts w:ascii="Courier New" w:hAnsi="Courier New" w:cs="Courier New"/>
+        </w:rPr>
+      </w:pPr>
+      <w:r>
+        <w:rPr>
+          <w:rFonts w:ascii="Courier New" w:hAnsi="Courier New" w:cs="Courier New"/>
+        </w:rPr>
+        <w:lastRenderedPageBreak/>
+        <w:t>U</w:t>
+      </w:r>
+      <w:r>
+        <w:rPr>
+          <w:rFonts w:ascii="Courier New" w:hAnsi="Courier New" w:cs="Courier New"/>
+        </w:rPr>
+        <w:t>NI</w:t>
+      </w:r>
+      <w:r>
+        <w:rPr>
+          <w:rFonts w:ascii="Courier New" w:hAnsi="Courier New" w:cs="Courier New"/>
+        </w:rPr>
+        <w:t xml:space="preserve"> = "countries/United Kingdom.txt"</w:t>
+      </w:r>
+    </w:p>
+    <w:p>
+      <w:pPr>
+        <w:pStyle w:val="PlainText"/>
+        <w:rPr>
+          <w:rFonts w:ascii="Courier New" w:hAnsi="Courier New" w:cs="Courier New"/>
+        </w:rPr>
+      </w:pPr>
+      <w:r>
+        <w:rPr>
+          <w:rFonts w:ascii="Courier New" w:hAnsi="Courier New" w:cs="Courier New"/>
+        </w:rPr>
+        <w:t>UNL = "countries/United Netherlands.txt"</w:t>
+      </w:r>
+    </w:p>
+    <w:p>
+      <w:pPr>
+        <w:pStyle w:val="PlainText"/>
+        <w:rPr>
+          <w:rFonts w:ascii="Courier New" w:hAnsi="Courier New" w:cs="Courier New"/>
+        </w:rPr>
+      </w:pPr>
+      <w:r>
+        <w:rPr>
+          <w:rFonts w:ascii="Courier New" w:hAnsi="Courier New" w:cs="Courier New"/>
+        </w:rPr>
+        <w:t>UTE = "countries/Ute Nation.txt"</w:t>
+      </w:r>
+    </w:p>
+    <w:p>
+      <w:pPr>
+        <w:pStyle w:val="PlainText"/>
+        <w:rPr>
+          <w:rFonts w:ascii="Courier New" w:hAnsi="Courier New" w:cs="Courier New"/>
+        </w:rPr>
+      </w:pPr>
+      <w:r>
+        <w:rPr>
+          <w:rFonts w:ascii="Courier New" w:hAnsi="Courier New" w:cs="Courier New"/>
+        </w:rPr>
+        <w:t>VEN = "countries/Venezuela.txt"</w:t>
+      </w:r>
+    </w:p>
+    <w:p>
+      <w:pPr>
+        <w:pStyle w:val="PlainText"/>
+        <w:rPr>
+          <w:rFonts w:ascii="Courier New" w:hAnsi="Courier New" w:cs="Courier New"/>
+        </w:rPr>
+      </w:pPr>
+      <w:r>
+        <w:rPr>
+          <w:rFonts w:ascii="Courier New" w:hAnsi="Courier New" w:cs="Courier New"/>
+        </w:rPr>
+        <w:t>VIE = "countries/Vietnam.txt"</w:t>
+      </w:r>
+    </w:p>
+    <w:p>
+      <w:pPr>
+        <w:pStyle w:val="PlainText"/>
+        <w:rPr>
+          <w:rFonts w:ascii="Courier New" w:hAnsi="Courier New" w:cs="Courier New"/>
+        </w:rPr>
+      </w:pPr>
+      <w:r>
+        <w:rPr>
+          <w:rFonts w:ascii="Courier New" w:hAnsi="Courier New" w:cs="Courier New"/>
+        </w:rPr>
+        <w:t>W</w:t>
+      </w:r>
+      <w:r>
+        <w:rPr>
+          <w:rFonts w:ascii="Courier New" w:hAnsi="Courier New" w:cs="Courier New"/>
+        </w:rPr>
+        <w:t>ES</w:t>
+      </w:r>
+      <w:r>
+        <w:rPr>
+          <w:rFonts w:ascii="Courier New" w:hAnsi="Courier New" w:cs="Courier New"/>
+        </w:rPr>
+        <w:t xml:space="preserve"> = "countries/West Turkey.txt"</w:t>
+      </w:r>
+    </w:p>
+    <w:p>
+      <w:pPr>
+        <w:pStyle w:val="PlainText"/>
+        <w:rPr>
+          <w:rFonts w:ascii="Courier New" w:hAnsi="Courier New" w:cs="Courier New"/>
+        </w:rPr>
+      </w:pPr>
+      <w:r>
+        <w:rPr>
+          <w:rFonts w:ascii="Courier New" w:hAnsi="Courier New" w:cs="Courier New"/>
+        </w:rPr>
+        <w:t>WIT = "countries/Wit Afrika.txt"</w:t>
+      </w:r>
+    </w:p>
+    <w:p>
+      <w:pPr>
+        <w:pStyle w:val="PlainText"/>
+        <w:rPr>
+          <w:rFonts w:ascii="Courier New" w:hAnsi="Courier New" w:cs="Courier New"/>
+        </w:rPr>
+      </w:pPr>
+      <w:r>
+        <w:rPr>
+          <w:rFonts w:ascii="Courier New" w:hAnsi="Courier New" w:cs="Courier New"/>
+        </w:rPr>
+        <w:t>YAK = "countries/Yakut.txt"</w:t>
+      </w:r>
+    </w:p>
+    <w:p>
+      <w:pPr>
+        <w:pStyle w:val="PlainText"/>
+        <w:rPr>
+          <w:rFonts w:ascii="Courier New" w:hAnsi="Courier New" w:cs="Courier New"/>
+        </w:rPr>
+      </w:pPr>
+      <w:r>
+        <w:rPr>
+          <w:rFonts w:ascii="Courier New" w:hAnsi="Courier New" w:cs="Courier New"/>
+        </w:rPr>
+        <w:t>YUC = "countries/Yucatan.txt"</w:t>
+      </w:r>
+    </w:p>
+    <w:p>
+      <w:pPr>
+        <w:pStyle w:val="PlainText"/>
+        <w:rPr>
+          <w:rFonts w:ascii="Courier New" w:hAnsi="Courier New" w:cs="Courier New"/>
+        </w:rPr>
+      </w:pPr>
+      <w:r>
+        <w:rPr>
+          <w:rFonts w:ascii="Courier New" w:hAnsi="Courier New" w:cs="Courier New"/>
+        </w:rPr>
+        <w:t>YUN = "countries/Yunnan.txt"</w:t>
+      </w:r>
+    </w:p>
+    <w:p>
+      <w:pPr>
+        <w:pStyle w:val="PlainText"/>
+        <w:rPr>
+          <w:rFonts w:ascii="Courier New" w:hAnsi="Courier New" w:cs="Courier New"/>
+        </w:rPr>
+      </w:pPr>
+    </w:p>
+    <w:p>
+      <w:pPr>
+        <w:pStyle w:val="PlainText"/>
+        <w:rPr>
+          <w:rFonts w:ascii="Courier New" w:hAnsi="Courier New" w:cs="Courier New"/>
+        </w:rPr>
+      </w:pPr>
+      <w:r>
+        <w:rPr>
+          <w:rFonts w:ascii="Courier New" w:hAnsi="Courier New" w:cs="Courier New"/>
+        </w:rPr>
+        <w:t>#Kingdoms of Nigeria</w:t>
+      </w:r>
+    </w:p>
+    <w:p>
+      <w:pPr>
+        <w:pStyle w:val="PlainText"/>
+        <w:rPr>
+          <w:rFonts w:ascii="Courier New" w:hAnsi="Courier New" w:cs="Courier New"/>
+        </w:rPr>
+      </w:pPr>
+      <w:r>
+        <w:rPr>
+          <w:rFonts w:ascii="Courier New" w:hAnsi="Courier New" w:cs="Courier New"/>
+        </w:rPr>
+        <w:t>HAU = "countries/Nigeria-Hausa.txt"</w:t>
+      </w:r>
+    </w:p>
+    <w:p>
+      <w:pPr>
+        <w:pStyle w:val="PlainText"/>
+        <w:rPr>
+          <w:rFonts w:ascii="Courier New" w:hAnsi="Courier New" w:cs="Courier New"/>
+        </w:rPr>
+      </w:pPr>
+      <w:r>
+        <w:rPr>
+          <w:rFonts w:ascii="Courier New" w:hAnsi="Courier New" w:cs="Courier New"/>
+        </w:rPr>
+        <w:t>KAN = "countries/Nigeria-Kanuri.txt"</w:t>
+      </w:r>
+    </w:p>
+    <w:p>
+      <w:pPr>
+        <w:pStyle w:val="PlainText"/>
+        <w:rPr>
+          <w:rFonts w:ascii="Courier New" w:hAnsi="Courier New" w:cs="Courier New"/>
+        </w:rPr>
+      </w:pPr>
+      <w:r>
+        <w:rPr>
+          <w:rFonts w:ascii="Courier New" w:hAnsi="Courier New" w:cs="Courier New"/>
+        </w:rPr>
+        <w:t>BOK = "countries/Nigeria-Bokobaru.txt"</w:t>
+      </w:r>
+    </w:p>
+    <w:p>
+      <w:pPr>
+        <w:pStyle w:val="PlainText"/>
+        <w:rPr>
+          <w:rFonts w:ascii="Courier New" w:hAnsi="Courier New" w:cs="Courier New"/>
+        </w:rPr>
+      </w:pPr>
+      <w:r>
+        <w:rPr>
+          <w:rFonts w:ascii="Courier New" w:hAnsi="Courier New" w:cs="Courier New"/>
+        </w:rPr>
+        <w:t>NUP = "countries/Nigeria-Nupe.txt"</w:t>
+      </w:r>
+    </w:p>
+    <w:p>
+      <w:pPr>
+        <w:pStyle w:val="PlainText"/>
+        <w:rPr>
+          <w:rFonts w:ascii="Courier New" w:hAnsi="Courier New" w:cs="Courier New"/>
+        </w:rPr>
+      </w:pPr>
+      <w:r>
+        <w:rPr>
+          <w:rFonts w:ascii="Courier New" w:hAnsi="Courier New" w:cs="Courier New"/>
+        </w:rPr>
+        <w:t>ABU = "countries/Nigeria-Abuja.txt"</w:t>
+      </w:r>
+    </w:p>
+    <w:p>
+      <w:pPr>
+        <w:pStyle w:val="PlainText"/>
+        <w:rPr>
+          <w:rFonts w:ascii="Courier New" w:hAnsi="Courier New" w:cs="Courier New"/>
+        </w:rPr>
+      </w:pPr>
+      <w:r>
+        <w:rPr>
+          <w:rFonts w:ascii="Courier New" w:hAnsi="Courier New" w:cs="Courier New"/>
+        </w:rPr>
+        <w:t>TAR = "countries/Nigeria-Tarok.txt"</w:t>
+      </w:r>
+    </w:p>
+    <w:p>
+      <w:pPr>
+        <w:pStyle w:val="PlainText"/>
+        <w:rPr>
+          <w:rFonts w:ascii="Courier New" w:hAnsi="Courier New" w:cs="Courier New"/>
+        </w:rPr>
+      </w:pPr>
+      <w:r>
+        <w:rPr>
+          <w:rFonts w:ascii="Courier New" w:hAnsi="Courier New" w:cs="Courier New"/>
+        </w:rPr>
+        <w:t>FUL = "countries/Nigeria-Ful.txt"</w:t>
+      </w:r>
+    </w:p>
+    <w:p>
+      <w:pPr>
+        <w:pStyle w:val="PlainText"/>
+        <w:rPr>
+          <w:rFonts w:ascii="Courier New" w:hAnsi="Courier New" w:cs="Courier New"/>
+        </w:rPr>
+      </w:pPr>
+      <w:r>
+        <w:rPr>
+          <w:rFonts w:ascii="Courier New" w:hAnsi="Courier New" w:cs="Courier New"/>
+        </w:rPr>
+        <w:t>GBA = "countries/Nigeria-Gbaya.txt"</w:t>
+      </w:r>
+    </w:p>
+    <w:p>
+      <w:pPr>
+        <w:pStyle w:val="PlainText"/>
+        <w:rPr>
+          <w:rFonts w:ascii="Courier New" w:hAnsi="Courier New" w:cs="Courier New"/>
+        </w:rPr>
+      </w:pPr>
+      <w:r>
+        <w:rPr>
+          <w:rFonts w:ascii="Courier New" w:hAnsi="Courier New" w:cs="Courier New"/>
+        </w:rPr>
+        <w:t>TIV = "countries/Nigeria-Tiv.txt"</w:t>
+      </w:r>
+    </w:p>
+    <w:p>
+      <w:pPr>
+        <w:pStyle w:val="PlainText"/>
+        <w:rPr>
+          <w:rFonts w:ascii="Courier New" w:hAnsi="Courier New" w:cs="Courier New"/>
+        </w:rPr>
+      </w:pPr>
+      <w:r>
+        <w:rPr>
+          <w:rFonts w:ascii="Courier New" w:hAnsi="Courier New" w:cs="Courier New"/>
+        </w:rPr>
+        <w:t>IGB = "countries/Nigeria-Igbo.txt"</w:t>
+      </w:r>
+    </w:p>
+    <w:p>
+      <w:pPr>
+        <w:pStyle w:val="PlainText"/>
+        <w:rPr>
+          <w:rFonts w:ascii="Courier New" w:hAnsi="Courier New" w:cs="Courier New"/>
+        </w:rPr>
+      </w:pPr>
+      <w:r>
+        <w:rPr>
+          <w:rFonts w:ascii="Courier New" w:hAnsi="Courier New" w:cs="Courier New"/>
+        </w:rPr>
+        <w:t>YOR = "countries/Nigeria-Yoruba.txt"</w:t>
+      </w:r>
+    </w:p>
+    <w:p>
+      <w:pPr>
+        <w:pStyle w:val="PlainText"/>
+        <w:rPr>
+          <w:rFonts w:ascii="Courier New" w:hAnsi="Courier New" w:cs="Courier New"/>
+        </w:rPr>
+      </w:pPr>
+      <w:r>
+        <w:rPr>
+          <w:rFonts w:ascii="Courier New" w:hAnsi="Courier New" w:cs="Courier New"/>
+        </w:rPr>
+        <w:t>EDO = "countries/Nigeria-Edo.txt"</w:t>
+      </w:r>
+    </w:p>
+    <w:p>
+      <w:pPr>
+        <w:pStyle w:val="PlainText"/>
+        <w:rPr>
+          <w:rFonts w:ascii="Courier New" w:hAnsi="Courier New" w:cs="Courier New"/>
+        </w:rPr>
+      </w:pPr>
+      <w:r>
+        <w:rPr>
+          <w:rFonts w:ascii="Courier New" w:hAnsi="Courier New" w:cs="Courier New"/>
+        </w:rPr>
+        <w:t>EKO = "countries/Nigeria-Ekoi.txt"</w:t>
+      </w:r>
+    </w:p>
+    <w:p>
+      <w:pPr>
+        <w:pStyle w:val="PlainText"/>
+        <w:rPr>
+          <w:rFonts w:ascii="Courier New" w:hAnsi="Courier New" w:cs="Courier New"/>
+        </w:rPr>
+      </w:pPr>
+      <w:r>
+        <w:rPr>
+          <w:rFonts w:ascii="Courier New" w:hAnsi="Courier New" w:cs="Courier New"/>
+        </w:rPr>
+        <w:t>TIK = "countries/Nigeria-Tikar.txt"</w:t>
+      </w:r>
+    </w:p>
+    <w:p>
+      <w:pPr>
+        <w:pStyle w:val="PlainText"/>
+        <w:rPr>
+          <w:rFonts w:ascii="Courier New" w:hAnsi="Courier New" w:cs="Courier New"/>
+        </w:rPr>
+      </w:pPr>
+      <w:r>
+        <w:rPr>
+          <w:rFonts w:ascii="Courier New" w:hAnsi="Courier New" w:cs="Courier New"/>
+        </w:rPr>
+        <w:t>FAN = "countries/Nigeria-Fang.txt"</w:t>
+      </w:r>
+    </w:p>
+    <w:p>
+      <w:pPr>
+        <w:pStyle w:val="PlainText"/>
+        <w:rPr>
+          <w:rFonts w:ascii="Courier New" w:hAnsi="Courier New" w:cs="Courier New"/>
+        </w:rPr>
+      </w:pPr>
+      <w:r>
+        <w:rPr>
+          <w:rFonts w:ascii="Courier New" w:hAnsi="Courier New" w:cs="Courier New"/>
+        </w:rPr>
+        <w:t>LAG = "countries/Nigeria-Lagos.txt"</w:t>
+      </w:r>
+    </w:p>
+    <w:p>
+      <w:pPr>
+        <w:pStyle w:val="PlainText"/>
+        <w:rPr>
+          <w:rFonts w:ascii="Courier New" w:hAnsi="Courier New" w:cs="Courier New"/>
+        </w:rPr>
+      </w:pPr>
+      <w:r>
+        <w:rPr>
+          <w:rFonts w:ascii="Courier New" w:hAnsi="Courier New" w:cs="Courier New"/>
+        </w:rPr>
+        <w:t>BOY</w:t>
       </w:r>
       <w:bookmarkStart w:id="0" w:name="_GoBack"/>
       <w:bookmarkEnd w:id="0"/>
@@ -1820,1064 +3226,7 @@
         <w:rPr>
           <w:rFonts w:ascii="Courier New" w:hAnsi="Courier New" w:cs="Courier New"/>
         </w:rPr>
-        <w:t xml:space="preserve"> = "countries/Polynesia.txt"</w:t>
-      </w:r>
-    </w:p>
-    <w:p>
-      <w:pPr>
-        <w:pStyle w:val="PlainText"/>
-        <w:rPr>
-          <w:rFonts w:ascii="Courier New" w:hAnsi="Courier New" w:cs="Courier New"/>
-        </w:rPr>
-      </w:pPr>
-      <w:r>
-        <w:rPr>
-          <w:rFonts w:ascii="Courier New" w:hAnsi="Courier New" w:cs="Courier New"/>
-        </w:rPr>
-        <w:t>POR = "countries/Portugal.txt"</w:t>
-      </w:r>
-    </w:p>
-    <w:p>
-      <w:pPr>
-        <w:pStyle w:val="PlainText"/>
-        <w:rPr>
-          <w:rFonts w:ascii="Courier New" w:hAnsi="Courier New" w:cs="Courier New"/>
-        </w:rPr>
-      </w:pPr>
-      <w:r>
-        <w:rPr>
-          <w:rFonts w:ascii="Courier New" w:hAnsi="Courier New" w:cs="Courier New"/>
-        </w:rPr>
-        <w:t>PCC = "countries/PuebloCC.txt"</w:t>
-      </w:r>
-    </w:p>
-    <w:p>
-      <w:pPr>
-        <w:pStyle w:val="PlainText"/>
-        <w:rPr>
-          <w:rFonts w:ascii="Courier New" w:hAnsi="Courier New" w:cs="Courier New"/>
-        </w:rPr>
-      </w:pPr>
-      <w:r>
-        <w:rPr>
-          <w:rFonts w:ascii="Courier New" w:hAnsi="Courier New" w:cs="Courier New"/>
-        </w:rPr>
-        <w:t>QUE = "countries/Quebec.txt"</w:t>
-      </w:r>
-    </w:p>
-    <w:p>
-      <w:pPr>
-        <w:pStyle w:val="PlainText"/>
-        <w:rPr>
-          <w:rFonts w:ascii="Courier New" w:hAnsi="Courier New" w:cs="Courier New"/>
-        </w:rPr>
-      </w:pPr>
-      <w:r>
-        <w:rPr>
-          <w:rFonts w:ascii="Courier New" w:hAnsi="Courier New" w:cs="Courier New"/>
-        </w:rPr>
-        <w:t>ROM = "countries/Romania.txt"</w:t>
-      </w:r>
-    </w:p>
-    <w:p>
-      <w:pPr>
-        <w:pStyle w:val="PlainText"/>
-        <w:rPr>
-          <w:rFonts w:ascii="Courier New" w:hAnsi="Courier New" w:cs="Courier New"/>
-        </w:rPr>
-      </w:pPr>
-      <w:r>
-        <w:rPr>
-          <w:rFonts w:ascii="Courier New" w:hAnsi="Courier New" w:cs="Courier New"/>
-        </w:rPr>
-        <w:t>RUS = "countries/Russia.txt"</w:t>
-      </w:r>
-    </w:p>
-    <w:p>
-      <w:pPr>
-        <w:pStyle w:val="PlainText"/>
-        <w:rPr>
-          <w:rFonts w:ascii="Courier New" w:hAnsi="Courier New" w:cs="Courier New"/>
-        </w:rPr>
-      </w:pPr>
-      <w:r>
-        <w:rPr>
-          <w:rFonts w:ascii="Courier New" w:hAnsi="Courier New" w:cs="Courier New"/>
-        </w:rPr>
-        <w:t>SOX = "countries/SOX.txt"</w:t>
-      </w:r>
-    </w:p>
-    <w:p>
-      <w:pPr>
-        <w:pStyle w:val="PlainText"/>
-        <w:rPr>
-          <w:rFonts w:ascii="Courier New" w:hAnsi="Courier New" w:cs="Courier New"/>
-        </w:rPr>
-      </w:pPr>
-      <w:r>
-        <w:rPr>
-          <w:rFonts w:ascii="Courier New" w:hAnsi="Courier New" w:cs="Courier New"/>
-        </w:rPr>
-        <w:t>SAL = "countries/Salis</w:t>
-      </w:r>
-      <w:r>
-        <w:rPr>
-          <w:rFonts w:ascii="Courier New" w:hAnsi="Courier New" w:cs="Courier New"/>
-        </w:rPr>
-        <w:t>h Shidhe.txt"</w:t>
-      </w:r>
-    </w:p>
-    <w:p>
-      <w:pPr>
-        <w:pStyle w:val="PlainText"/>
-        <w:rPr>
-          <w:rFonts w:ascii="Courier New" w:hAnsi="Courier New" w:cs="Courier New"/>
-        </w:rPr>
-      </w:pPr>
-      <w:r>
-        <w:rPr>
-          <w:rFonts w:ascii="Courier New" w:hAnsi="Courier New" w:cs="Courier New"/>
-        </w:rPr>
-        <w:t>SAU = "countries/Saudi Caliphate.txt"</w:t>
-      </w:r>
-    </w:p>
-    <w:p>
-      <w:pPr>
-        <w:pStyle w:val="PlainText"/>
-        <w:rPr>
-          <w:rFonts w:ascii="Courier New" w:hAnsi="Courier New" w:cs="Courier New"/>
-        </w:rPr>
-      </w:pPr>
-      <w:r>
-        <w:rPr>
-          <w:rFonts w:ascii="Courier New" w:hAnsi="Courier New" w:cs="Courier New"/>
-        </w:rPr>
-        <w:t>SEK = "countries/Sekondi.txt"</w:t>
-      </w:r>
-    </w:p>
-    <w:p>
-      <w:pPr>
-        <w:pStyle w:val="PlainText"/>
-        <w:rPr>
-          <w:rFonts w:ascii="Courier New" w:hAnsi="Courier New" w:cs="Courier New"/>
-        </w:rPr>
-      </w:pPr>
-      <w:r>
-        <w:rPr>
-          <w:rFonts w:ascii="Courier New" w:hAnsi="Courier New" w:cs="Courier New"/>
-        </w:rPr>
-        <w:t>SER = "countries/Serbia.txt"</w:t>
-      </w:r>
-    </w:p>
-    <w:p>
-      <w:pPr>
-        <w:pStyle w:val="PlainText"/>
-        <w:rPr>
-          <w:rFonts w:ascii="Courier New" w:hAnsi="Courier New" w:cs="Courier New"/>
-        </w:rPr>
-      </w:pPr>
-      <w:r>
-        <w:rPr>
-          <w:rFonts w:ascii="Courier New" w:hAnsi="Courier New" w:cs="Courier New"/>
-        </w:rPr>
-        <w:t>SHD = "countries/Shandong.txt"</w:t>
-      </w:r>
-    </w:p>
-    <w:p>
-      <w:pPr>
-        <w:pStyle w:val="PlainText"/>
-        <w:rPr>
-          <w:rFonts w:ascii="Courier New" w:hAnsi="Courier New" w:cs="Courier New"/>
-        </w:rPr>
-      </w:pPr>
-      <w:r>
-        <w:rPr>
-          <w:rFonts w:ascii="Courier New" w:hAnsi="Courier New" w:cs="Courier New"/>
-        </w:rPr>
-        <w:t>SHH = "countries/Shanghai.txt"</w:t>
-      </w:r>
-    </w:p>
-    <w:p>
-      <w:pPr>
-        <w:pStyle w:val="PlainText"/>
-        <w:rPr>
-          <w:rFonts w:ascii="Courier New" w:hAnsi="Courier New" w:cs="Courier New"/>
-        </w:rPr>
-      </w:pPr>
-      <w:r>
-        <w:rPr>
-          <w:rFonts w:ascii="Courier New" w:hAnsi="Courier New" w:cs="Courier New"/>
-        </w:rPr>
-        <w:t>SHE = "countries/Sheba.txt"</w:t>
-      </w:r>
-    </w:p>
-    <w:p>
-      <w:pPr>
-        <w:pStyle w:val="PlainText"/>
-        <w:rPr>
-          <w:rFonts w:ascii="Courier New" w:hAnsi="Courier New" w:cs="Courier New"/>
-        </w:rPr>
-      </w:pPr>
-      <w:r>
-        <w:rPr>
-          <w:rFonts w:ascii="Courier New" w:hAnsi="Courier New" w:cs="Courier New"/>
-        </w:rPr>
-        <w:t>SHA = "countries/Shanxi.txt"</w:t>
-      </w:r>
-    </w:p>
-    <w:p>
-      <w:pPr>
-        <w:pStyle w:val="PlainText"/>
-        <w:rPr>
-          <w:rFonts w:ascii="Courier New" w:hAnsi="Courier New" w:cs="Courier New"/>
-        </w:rPr>
-      </w:pPr>
-      <w:r>
-        <w:rPr>
-          <w:rFonts w:ascii="Courier New" w:hAnsi="Courier New" w:cs="Courier New"/>
-        </w:rPr>
-        <w:t>SHN = "</w:t>
-      </w:r>
-      <w:proofErr w:type="spellStart"/>
-      <w:r>
-        <w:rPr>
-          <w:rFonts w:ascii="Courier New" w:hAnsi="Courier New" w:cs="Courier New"/>
-        </w:rPr>
-        <w:t>countriea</w:t>
-      </w:r>
-      <w:proofErr w:type="spellEnd"/>
-      <w:r>
-        <w:rPr>
-          <w:rFonts w:ascii="Courier New" w:hAnsi="Courier New" w:cs="Courier New"/>
-        </w:rPr>
-        <w:t>/S</w:t>
-      </w:r>
-      <w:r>
-        <w:rPr>
-          <w:rFonts w:ascii="Courier New" w:hAnsi="Courier New" w:cs="Courier New"/>
-        </w:rPr>
-        <w:t>han.txt"</w:t>
-      </w:r>
-    </w:p>
-    <w:p>
-      <w:pPr>
-        <w:pStyle w:val="PlainText"/>
-        <w:rPr>
-          <w:rFonts w:ascii="Courier New" w:hAnsi="Courier New" w:cs="Courier New"/>
-        </w:rPr>
-      </w:pPr>
-      <w:r>
-        <w:rPr>
-          <w:rFonts w:ascii="Courier New" w:hAnsi="Courier New" w:cs="Courier New"/>
-        </w:rPr>
-        <w:t>SIC = "countries/Sichuan.txt"</w:t>
-      </w:r>
-    </w:p>
-    <w:p>
-      <w:pPr>
-        <w:pStyle w:val="PlainText"/>
-        <w:rPr>
-          <w:rFonts w:ascii="Courier New" w:hAnsi="Courier New" w:cs="Courier New"/>
-        </w:rPr>
-      </w:pPr>
-      <w:r>
-        <w:rPr>
-          <w:rFonts w:ascii="Courier New" w:hAnsi="Courier New" w:cs="Courier New"/>
-        </w:rPr>
-        <w:t>SIN = "countries/Singapore.txt"</w:t>
-      </w:r>
-    </w:p>
-    <w:p>
-      <w:pPr>
-        <w:pStyle w:val="PlainText"/>
-        <w:rPr>
-          <w:rFonts w:ascii="Courier New" w:hAnsi="Courier New" w:cs="Courier New"/>
-        </w:rPr>
-      </w:pPr>
-      <w:r>
-        <w:rPr>
-          <w:rFonts w:ascii="Courier New" w:hAnsi="Courier New" w:cs="Courier New"/>
-        </w:rPr>
-        <w:t>SXN = "countries/Sioux Nation.txt"</w:t>
-      </w:r>
-    </w:p>
-    <w:p>
-      <w:pPr>
-        <w:pStyle w:val="PlainText"/>
-        <w:rPr>
-          <w:rFonts w:ascii="Courier New" w:hAnsi="Courier New" w:cs="Courier New"/>
-        </w:rPr>
-      </w:pPr>
-      <w:r>
-        <w:rPr>
-          <w:rFonts w:ascii="Courier New" w:hAnsi="Courier New" w:cs="Courier New"/>
-        </w:rPr>
-        <w:t>SLK = "countries/Slovakia.txt"</w:t>
-      </w:r>
-    </w:p>
-    <w:p>
-      <w:pPr>
-        <w:pStyle w:val="PlainText"/>
-        <w:rPr>
-          <w:rFonts w:ascii="Courier New" w:hAnsi="Courier New" w:cs="Courier New"/>
-        </w:rPr>
-      </w:pPr>
-      <w:r>
-        <w:rPr>
-          <w:rFonts w:ascii="Courier New" w:hAnsi="Courier New" w:cs="Courier New"/>
-        </w:rPr>
-        <w:t>SLV = "countries/Slovenia.txt"</w:t>
-      </w:r>
-    </w:p>
-    <w:p>
-      <w:pPr>
-        <w:pStyle w:val="PlainText"/>
-        <w:rPr>
-          <w:rFonts w:ascii="Courier New" w:hAnsi="Courier New" w:cs="Courier New"/>
-        </w:rPr>
-      </w:pPr>
-      <w:r>
-        <w:rPr>
-          <w:rFonts w:ascii="Courier New" w:hAnsi="Courier New" w:cs="Courier New"/>
-        </w:rPr>
-        <w:t>SLI = "countries/Solomon Islands.txt"</w:t>
-      </w:r>
-    </w:p>
-    <w:p>
-      <w:pPr>
-        <w:pStyle w:val="PlainText"/>
-        <w:rPr>
-          <w:rFonts w:ascii="Courier New" w:hAnsi="Courier New" w:cs="Courier New"/>
-        </w:rPr>
-      </w:pPr>
-      <w:r>
-        <w:rPr>
-          <w:rFonts w:ascii="Courier New" w:hAnsi="Courier New" w:cs="Courier New"/>
-        </w:rPr>
-        <w:t>SPA = "countries/Spain.txt"</w:t>
-      </w:r>
-    </w:p>
-    <w:p>
-      <w:pPr>
-        <w:pStyle w:val="PlainText"/>
-        <w:rPr>
-          <w:rFonts w:ascii="Courier New" w:hAnsi="Courier New" w:cs="Courier New"/>
-        </w:rPr>
-      </w:pPr>
-      <w:r>
-        <w:rPr>
-          <w:rFonts w:ascii="Courier New" w:hAnsi="Courier New" w:cs="Courier New"/>
-        </w:rPr>
-        <w:t>SRE = "countri</w:t>
-      </w:r>
-      <w:r>
-        <w:rPr>
-          <w:rFonts w:ascii="Courier New" w:hAnsi="Courier New" w:cs="Courier New"/>
-        </w:rPr>
-        <w:t>es/Srebrenica.txt"</w:t>
-      </w:r>
-    </w:p>
-    <w:p>
-      <w:pPr>
-        <w:pStyle w:val="PlainText"/>
-        <w:rPr>
-          <w:rFonts w:ascii="Courier New" w:hAnsi="Courier New" w:cs="Courier New"/>
-        </w:rPr>
-      </w:pPr>
-      <w:r>
-        <w:rPr>
-          <w:rFonts w:ascii="Courier New" w:hAnsi="Courier New" w:cs="Courier New"/>
-        </w:rPr>
-        <w:t>SRI = "countries/Sri Lanka.txt"</w:t>
-      </w:r>
-    </w:p>
-    <w:p>
-      <w:pPr>
-        <w:pStyle w:val="PlainText"/>
-        <w:rPr>
-          <w:rFonts w:ascii="Courier New" w:hAnsi="Courier New" w:cs="Courier New"/>
-        </w:rPr>
-      </w:pPr>
-      <w:r>
-        <w:rPr>
-          <w:rFonts w:ascii="Courier New" w:hAnsi="Courier New" w:cs="Courier New"/>
-        </w:rPr>
-        <w:t>STA = "countries/Sumatra Alliance.txt"</w:t>
-      </w:r>
-    </w:p>
-    <w:p>
-      <w:pPr>
-        <w:pStyle w:val="PlainText"/>
-        <w:rPr>
-          <w:rFonts w:ascii="Courier New" w:hAnsi="Courier New" w:cs="Courier New"/>
-        </w:rPr>
-      </w:pPr>
-      <w:r>
-        <w:rPr>
-          <w:rFonts w:ascii="Courier New" w:hAnsi="Courier New" w:cs="Courier New"/>
-        </w:rPr>
-        <w:t>SWE = "countries/Sweden.txt"</w:t>
-      </w:r>
-    </w:p>
-    <w:p>
-      <w:pPr>
-        <w:pStyle w:val="PlainText"/>
-        <w:rPr>
-          <w:rFonts w:ascii="Courier New" w:hAnsi="Courier New" w:cs="Courier New"/>
-        </w:rPr>
-      </w:pPr>
-      <w:r>
-        <w:rPr>
-          <w:rFonts w:ascii="Courier New" w:hAnsi="Courier New" w:cs="Courier New"/>
-        </w:rPr>
-        <w:t>SWT = "countries/Switzerland.txt"</w:t>
-      </w:r>
-    </w:p>
-    <w:p>
-      <w:pPr>
-        <w:pStyle w:val="PlainText"/>
-        <w:rPr>
-          <w:rFonts w:ascii="Courier New" w:hAnsi="Courier New" w:cs="Courier New"/>
-        </w:rPr>
-      </w:pPr>
-      <w:r>
-        <w:rPr>
-          <w:rFonts w:ascii="Courier New" w:hAnsi="Courier New" w:cs="Courier New"/>
-        </w:rPr>
-        <w:t>SYR = "countries/Syria.txt"</w:t>
-      </w:r>
-    </w:p>
-    <w:p>
-      <w:pPr>
-        <w:pStyle w:val="PlainText"/>
-        <w:rPr>
-          <w:rFonts w:ascii="Courier New" w:hAnsi="Courier New" w:cs="Courier New"/>
-        </w:rPr>
-      </w:pPr>
-      <w:r>
-        <w:rPr>
-          <w:rFonts w:ascii="Courier New" w:hAnsi="Courier New" w:cs="Courier New"/>
-        </w:rPr>
-        <w:t>TAI = "countries/Taiwan.txt"</w:t>
-      </w:r>
-    </w:p>
-    <w:p>
-      <w:pPr>
-        <w:pStyle w:val="PlainText"/>
-        <w:rPr>
-          <w:rFonts w:ascii="Courier New" w:hAnsi="Courier New" w:cs="Courier New"/>
-        </w:rPr>
-      </w:pPr>
-      <w:r>
-        <w:rPr>
-          <w:rFonts w:ascii="Courier New" w:hAnsi="Courier New" w:cs="Courier New"/>
-        </w:rPr>
-        <w:t>THI = "countries/Thailand.txt"</w:t>
-      </w:r>
-    </w:p>
-    <w:p>
-      <w:pPr>
-        <w:pStyle w:val="PlainText"/>
-        <w:rPr>
-          <w:rFonts w:ascii="Courier New" w:hAnsi="Courier New" w:cs="Courier New"/>
-        </w:rPr>
-      </w:pPr>
-      <w:r>
-        <w:rPr>
-          <w:rFonts w:ascii="Courier New" w:hAnsi="Courier New" w:cs="Courier New"/>
-        </w:rPr>
-        <w:t>TIB = "</w:t>
-      </w:r>
-      <w:r>
-        <w:rPr>
-          <w:rFonts w:ascii="Courier New" w:hAnsi="Courier New" w:cs="Courier New"/>
-        </w:rPr>
-        <w:t>countries/Tibet.txt"</w:t>
-      </w:r>
-    </w:p>
-    <w:p>
-      <w:pPr>
-        <w:pStyle w:val="PlainText"/>
-        <w:rPr>
-          <w:rFonts w:ascii="Courier New" w:hAnsi="Courier New" w:cs="Courier New"/>
-        </w:rPr>
-      </w:pPr>
-      <w:r>
-        <w:rPr>
-          <w:rFonts w:ascii="Courier New" w:hAnsi="Courier New" w:cs="Courier New"/>
-        </w:rPr>
-        <w:t>TML = "countries/Timor Leste.txt"</w:t>
-      </w:r>
-    </w:p>
-    <w:p>
-      <w:pPr>
-        <w:pStyle w:val="PlainText"/>
-        <w:rPr>
-          <w:rFonts w:ascii="Courier New" w:hAnsi="Courier New" w:cs="Courier New"/>
-        </w:rPr>
-      </w:pPr>
-      <w:r>
-        <w:rPr>
-          <w:rFonts w:ascii="Courier New" w:hAnsi="Courier New" w:cs="Courier New"/>
-        </w:rPr>
-        <w:t>TIR = "countries/</w:t>
-      </w:r>
-      <w:proofErr w:type="spellStart"/>
-      <w:r>
-        <w:rPr>
-          <w:rFonts w:ascii="Courier New" w:hAnsi="Courier New" w:cs="Courier New"/>
-        </w:rPr>
-        <w:t>Tir</w:t>
-      </w:r>
-      <w:proofErr w:type="spellEnd"/>
-      <w:r>
-        <w:rPr>
-          <w:rFonts w:ascii="Courier New" w:hAnsi="Courier New" w:cs="Courier New"/>
-        </w:rPr>
-        <w:t xml:space="preserve"> Tairngire.txt"</w:t>
-      </w:r>
-    </w:p>
-    <w:p>
-      <w:pPr>
-        <w:pStyle w:val="PlainText"/>
-        <w:rPr>
-          <w:rFonts w:ascii="Courier New" w:hAnsi="Courier New" w:cs="Courier New"/>
-        </w:rPr>
-      </w:pPr>
-      <w:r>
-        <w:rPr>
-          <w:rFonts w:ascii="Courier New" w:hAnsi="Courier New" w:cs="Courier New"/>
-        </w:rPr>
-        <w:t>TOG = "countries/Tirnanog.txt"</w:t>
-      </w:r>
-    </w:p>
-    <w:p>
-      <w:pPr>
-        <w:pStyle w:val="PlainText"/>
-        <w:rPr>
-          <w:rFonts w:ascii="Courier New" w:hAnsi="Courier New" w:cs="Courier New"/>
-        </w:rPr>
-      </w:pPr>
-      <w:r>
-        <w:rPr>
-          <w:rFonts w:ascii="Courier New" w:hAnsi="Courier New" w:cs="Courier New"/>
-        </w:rPr>
-        <w:t>TON = "countries/Tonga.txt"</w:t>
-      </w:r>
-    </w:p>
-    <w:p>
-      <w:pPr>
-        <w:pStyle w:val="PlainText"/>
-        <w:rPr>
-          <w:rFonts w:ascii="Courier New" w:hAnsi="Courier New" w:cs="Courier New"/>
-        </w:rPr>
-      </w:pPr>
-      <w:r>
-        <w:rPr>
-          <w:rFonts w:ascii="Courier New" w:hAnsi="Courier New" w:cs="Courier New"/>
-        </w:rPr>
-        <w:t>TPA = "countries/TransPolarAN.txt"</w:t>
-      </w:r>
-    </w:p>
-    <w:p>
-      <w:pPr>
-        <w:pStyle w:val="PlainText"/>
-        <w:rPr>
-          <w:rFonts w:ascii="Courier New" w:hAnsi="Courier New" w:cs="Courier New"/>
-        </w:rPr>
-      </w:pPr>
-      <w:r>
-        <w:rPr>
-          <w:rFonts w:ascii="Courier New" w:hAnsi="Courier New" w:cs="Courier New"/>
-        </w:rPr>
-        <w:t>TRI = "countries/Tricity.txt"</w:t>
-      </w:r>
-    </w:p>
-    <w:p>
-      <w:pPr>
-        <w:pStyle w:val="PlainText"/>
-        <w:rPr>
-          <w:rFonts w:ascii="Courier New" w:hAnsi="Courier New" w:cs="Courier New"/>
-        </w:rPr>
-      </w:pPr>
-      <w:r>
-        <w:rPr>
-          <w:rFonts w:ascii="Courier New" w:hAnsi="Courier New" w:cs="Courier New"/>
-        </w:rPr>
-        <w:t>TRK = "countries/Troll Kingdom.txt</w:t>
-      </w:r>
-      <w:r>
-        <w:rPr>
-          <w:rFonts w:ascii="Courier New" w:hAnsi="Courier New" w:cs="Courier New"/>
-        </w:rPr>
-        <w:t>"</w:t>
-      </w:r>
-    </w:p>
-    <w:p>
-      <w:pPr>
-        <w:pStyle w:val="PlainText"/>
-        <w:rPr>
-          <w:rFonts w:ascii="Courier New" w:hAnsi="Courier New" w:cs="Courier New"/>
-        </w:rPr>
-      </w:pPr>
-      <w:r>
-        <w:rPr>
-          <w:rFonts w:ascii="Courier New" w:hAnsi="Courier New" w:cs="Courier New"/>
-        </w:rPr>
-        <w:t>TSI = "countries/Tsimshian.txt"</w:t>
-      </w:r>
-    </w:p>
-    <w:p>
-      <w:pPr>
-        <w:pStyle w:val="PlainText"/>
-        <w:rPr>
-          <w:rFonts w:ascii="Courier New" w:hAnsi="Courier New" w:cs="Courier New"/>
-        </w:rPr>
-      </w:pPr>
-      <w:r>
-        <w:rPr>
-          <w:rFonts w:ascii="Courier New" w:hAnsi="Courier New" w:cs="Courier New"/>
-        </w:rPr>
-        <w:t>UCA = "countries/UCAS.txt"</w:t>
-      </w:r>
-    </w:p>
-    <w:p>
-      <w:pPr>
-        <w:pStyle w:val="PlainText"/>
-        <w:rPr>
-          <w:rFonts w:ascii="Courier New" w:hAnsi="Courier New" w:cs="Courier New"/>
-        </w:rPr>
-      </w:pPr>
-      <w:r>
-        <w:rPr>
-          <w:rFonts w:ascii="Courier New" w:hAnsi="Courier New" w:cs="Courier New"/>
-        </w:rPr>
-        <w:t>UKR = "countries/Ukraine.txt"</w:t>
-      </w:r>
-    </w:p>
-    <w:p>
-      <w:pPr>
-        <w:pStyle w:val="PlainText"/>
-        <w:rPr>
-          <w:rFonts w:ascii="Courier New" w:hAnsi="Courier New" w:cs="Courier New"/>
-        </w:rPr>
-      </w:pPr>
-      <w:r>
-        <w:rPr>
-          <w:rFonts w:ascii="Courier New" w:hAnsi="Courier New" w:cs="Courier New"/>
-        </w:rPr>
-        <w:lastRenderedPageBreak/>
-        <w:t>UKD = "countries/United Kingdom.txt"</w:t>
-      </w:r>
-    </w:p>
-    <w:p>
-      <w:pPr>
-        <w:pStyle w:val="PlainText"/>
-        <w:rPr>
-          <w:rFonts w:ascii="Courier New" w:hAnsi="Courier New" w:cs="Courier New"/>
-        </w:rPr>
-      </w:pPr>
-      <w:r>
-        <w:rPr>
-          <w:rFonts w:ascii="Courier New" w:hAnsi="Courier New" w:cs="Courier New"/>
-        </w:rPr>
-        <w:t>UNL = "countries/United Netherlands.txt"</w:t>
-      </w:r>
-    </w:p>
-    <w:p>
-      <w:pPr>
-        <w:pStyle w:val="PlainText"/>
-        <w:rPr>
-          <w:rFonts w:ascii="Courier New" w:hAnsi="Courier New" w:cs="Courier New"/>
-        </w:rPr>
-      </w:pPr>
-      <w:r>
-        <w:rPr>
-          <w:rFonts w:ascii="Courier New" w:hAnsi="Courier New" w:cs="Courier New"/>
-        </w:rPr>
-        <w:t>UTE = "countries/Ute Nation.txt"</w:t>
-      </w:r>
-    </w:p>
-    <w:p>
-      <w:pPr>
-        <w:pStyle w:val="PlainText"/>
-        <w:rPr>
-          <w:rFonts w:ascii="Courier New" w:hAnsi="Courier New" w:cs="Courier New"/>
-        </w:rPr>
-      </w:pPr>
-      <w:r>
-        <w:rPr>
-          <w:rFonts w:ascii="Courier New" w:hAnsi="Courier New" w:cs="Courier New"/>
-        </w:rPr>
-        <w:t>VEN = "countries/Venezuela.txt"</w:t>
-      </w:r>
-    </w:p>
-    <w:p>
-      <w:pPr>
-        <w:pStyle w:val="PlainText"/>
-        <w:rPr>
-          <w:rFonts w:ascii="Courier New" w:hAnsi="Courier New" w:cs="Courier New"/>
-        </w:rPr>
-      </w:pPr>
-      <w:r>
-        <w:rPr>
-          <w:rFonts w:ascii="Courier New" w:hAnsi="Courier New" w:cs="Courier New"/>
-        </w:rPr>
-        <w:t>VIE = "countri</w:t>
-      </w:r>
-      <w:r>
-        <w:rPr>
-          <w:rFonts w:ascii="Courier New" w:hAnsi="Courier New" w:cs="Courier New"/>
-        </w:rPr>
-        <w:t>es/Vietnam.txt"</w:t>
-      </w:r>
-    </w:p>
-    <w:p>
-      <w:pPr>
-        <w:pStyle w:val="PlainText"/>
-        <w:rPr>
-          <w:rFonts w:ascii="Courier New" w:hAnsi="Courier New" w:cs="Courier New"/>
-        </w:rPr>
-      </w:pPr>
-      <w:r>
-        <w:rPr>
-          <w:rFonts w:ascii="Courier New" w:hAnsi="Courier New" w:cs="Courier New"/>
-        </w:rPr>
-        <w:t>WST = "countries/West Turkey.txt"</w:t>
-      </w:r>
-    </w:p>
-    <w:p>
-      <w:pPr>
-        <w:pStyle w:val="PlainText"/>
-        <w:rPr>
-          <w:rFonts w:ascii="Courier New" w:hAnsi="Courier New" w:cs="Courier New"/>
-        </w:rPr>
-      </w:pPr>
-      <w:r>
-        <w:rPr>
-          <w:rFonts w:ascii="Courier New" w:hAnsi="Courier New" w:cs="Courier New"/>
-        </w:rPr>
-        <w:t>WIT = "countries/Wit Afrika.txt"</w:t>
-      </w:r>
-    </w:p>
-    <w:p>
-      <w:pPr>
-        <w:pStyle w:val="PlainText"/>
-        <w:rPr>
-          <w:rFonts w:ascii="Courier New" w:hAnsi="Courier New" w:cs="Courier New"/>
-        </w:rPr>
-      </w:pPr>
-      <w:r>
-        <w:rPr>
-          <w:rFonts w:ascii="Courier New" w:hAnsi="Courier New" w:cs="Courier New"/>
-        </w:rPr>
-        <w:t>YAK = "countries/Yakut.txt"</w:t>
-      </w:r>
-    </w:p>
-    <w:p>
-      <w:pPr>
-        <w:pStyle w:val="PlainText"/>
-        <w:rPr>
-          <w:rFonts w:ascii="Courier New" w:hAnsi="Courier New" w:cs="Courier New"/>
-        </w:rPr>
-      </w:pPr>
-      <w:r>
-        <w:rPr>
-          <w:rFonts w:ascii="Courier New" w:hAnsi="Courier New" w:cs="Courier New"/>
-        </w:rPr>
-        <w:t>YUC = "countries/Yucatan.txt"</w:t>
-      </w:r>
-    </w:p>
-    <w:p>
-      <w:pPr>
-        <w:pStyle w:val="PlainText"/>
-        <w:rPr>
-          <w:rFonts w:ascii="Courier New" w:hAnsi="Courier New" w:cs="Courier New"/>
-        </w:rPr>
-      </w:pPr>
-      <w:r>
-        <w:rPr>
-          <w:rFonts w:ascii="Courier New" w:hAnsi="Courier New" w:cs="Courier New"/>
-        </w:rPr>
-        <w:t>YUN = "countries/Yunnan.txt"</w:t>
-      </w:r>
-    </w:p>
-    <w:p>
-      <w:pPr>
-        <w:pStyle w:val="PlainText"/>
-        <w:rPr>
-          <w:rFonts w:ascii="Courier New" w:hAnsi="Courier New" w:cs="Courier New"/>
-        </w:rPr>
-      </w:pPr>
-    </w:p>
-    <w:p>
-      <w:pPr>
-        <w:pStyle w:val="PlainText"/>
-        <w:rPr>
-          <w:rFonts w:ascii="Courier New" w:hAnsi="Courier New" w:cs="Courier New"/>
-        </w:rPr>
-      </w:pPr>
-      <w:r>
-        <w:rPr>
-          <w:rFonts w:ascii="Courier New" w:hAnsi="Courier New" w:cs="Courier New"/>
-        </w:rPr>
-        <w:t>#Kingdoms of Nigeria</w:t>
-      </w:r>
-    </w:p>
-    <w:p>
-      <w:pPr>
-        <w:pStyle w:val="PlainText"/>
-        <w:rPr>
-          <w:rFonts w:ascii="Courier New" w:hAnsi="Courier New" w:cs="Courier New"/>
-        </w:rPr>
-      </w:pPr>
-      <w:r>
-        <w:rPr>
-          <w:rFonts w:ascii="Courier New" w:hAnsi="Courier New" w:cs="Courier New"/>
-        </w:rPr>
-        <w:t>HAU = "countries/Nigeria-Hausa.txt"</w:t>
-      </w:r>
-    </w:p>
-    <w:p>
-      <w:pPr>
-        <w:pStyle w:val="PlainText"/>
-        <w:rPr>
-          <w:rFonts w:ascii="Courier New" w:hAnsi="Courier New" w:cs="Courier New"/>
-        </w:rPr>
-      </w:pPr>
-      <w:r>
-        <w:rPr>
-          <w:rFonts w:ascii="Courier New" w:hAnsi="Courier New" w:cs="Courier New"/>
-        </w:rPr>
-        <w:t>KAN = "countries/Ni</w:t>
-      </w:r>
-      <w:r>
-        <w:rPr>
-          <w:rFonts w:ascii="Courier New" w:hAnsi="Courier New" w:cs="Courier New"/>
-        </w:rPr>
-        <w:t>geria-Kanuri.txt"</w:t>
-      </w:r>
-    </w:p>
-    <w:p>
-      <w:pPr>
-        <w:pStyle w:val="PlainText"/>
-        <w:rPr>
-          <w:rFonts w:ascii="Courier New" w:hAnsi="Courier New" w:cs="Courier New"/>
-        </w:rPr>
-      </w:pPr>
-      <w:r>
-        <w:rPr>
-          <w:rFonts w:ascii="Courier New" w:hAnsi="Courier New" w:cs="Courier New"/>
-        </w:rPr>
-        <w:t>BOK = "countries/Nigeria-Bokobaru.txt"</w:t>
-      </w:r>
-    </w:p>
-    <w:p>
-      <w:pPr>
-        <w:pStyle w:val="PlainText"/>
-        <w:rPr>
-          <w:rFonts w:ascii="Courier New" w:hAnsi="Courier New" w:cs="Courier New"/>
-        </w:rPr>
-      </w:pPr>
-      <w:r>
-        <w:rPr>
-          <w:rFonts w:ascii="Courier New" w:hAnsi="Courier New" w:cs="Courier New"/>
-        </w:rPr>
-        <w:t>NUP = "countries/Nigeria-Nupe.txt"</w:t>
-      </w:r>
-    </w:p>
-    <w:p>
-      <w:pPr>
-        <w:pStyle w:val="PlainText"/>
-        <w:rPr>
-          <w:rFonts w:ascii="Courier New" w:hAnsi="Courier New" w:cs="Courier New"/>
-        </w:rPr>
-      </w:pPr>
-      <w:r>
-        <w:rPr>
-          <w:rFonts w:ascii="Courier New" w:hAnsi="Courier New" w:cs="Courier New"/>
-        </w:rPr>
-        <w:t>ABU = "countries/Nigeria-Abuja.txt"</w:t>
-      </w:r>
-    </w:p>
-    <w:p>
-      <w:pPr>
-        <w:pStyle w:val="PlainText"/>
-        <w:rPr>
-          <w:rFonts w:ascii="Courier New" w:hAnsi="Courier New" w:cs="Courier New"/>
-        </w:rPr>
-      </w:pPr>
-      <w:r>
-        <w:rPr>
-          <w:rFonts w:ascii="Courier New" w:hAnsi="Courier New" w:cs="Courier New"/>
-        </w:rPr>
-        <w:t>TAR = "countries/Nigeria-Tarok.txt"</w:t>
-      </w:r>
-    </w:p>
-    <w:p>
-      <w:pPr>
-        <w:pStyle w:val="PlainText"/>
-        <w:rPr>
-          <w:rFonts w:ascii="Courier New" w:hAnsi="Courier New" w:cs="Courier New"/>
-        </w:rPr>
-      </w:pPr>
-      <w:r>
-        <w:rPr>
-          <w:rFonts w:ascii="Courier New" w:hAnsi="Courier New" w:cs="Courier New"/>
-        </w:rPr>
-        <w:t>FUL = "countries/Nigeria-Ful.txt"</w:t>
-      </w:r>
-    </w:p>
-    <w:p>
-      <w:pPr>
-        <w:pStyle w:val="PlainText"/>
-        <w:rPr>
-          <w:rFonts w:ascii="Courier New" w:hAnsi="Courier New" w:cs="Courier New"/>
-        </w:rPr>
-      </w:pPr>
-      <w:r>
-        <w:rPr>
-          <w:rFonts w:ascii="Courier New" w:hAnsi="Courier New" w:cs="Courier New"/>
-        </w:rPr>
-        <w:t>GBA = "countries/Nigeria-Gbaya.txt"</w:t>
-      </w:r>
-    </w:p>
-    <w:p>
-      <w:pPr>
-        <w:pStyle w:val="PlainText"/>
-        <w:rPr>
-          <w:rFonts w:ascii="Courier New" w:hAnsi="Courier New" w:cs="Courier New"/>
-        </w:rPr>
-      </w:pPr>
-      <w:r>
-        <w:rPr>
-          <w:rFonts w:ascii="Courier New" w:hAnsi="Courier New" w:cs="Courier New"/>
-        </w:rPr>
-        <w:t>TIV = "countrie</w:t>
-      </w:r>
-      <w:r>
-        <w:rPr>
-          <w:rFonts w:ascii="Courier New" w:hAnsi="Courier New" w:cs="Courier New"/>
-        </w:rPr>
-        <w:t>s/Nigeria-Tiv.txt"</w:t>
-      </w:r>
-    </w:p>
-    <w:p>
-      <w:pPr>
-        <w:pStyle w:val="PlainText"/>
-        <w:rPr>
-          <w:rFonts w:ascii="Courier New" w:hAnsi="Courier New" w:cs="Courier New"/>
-        </w:rPr>
-      </w:pPr>
-      <w:r>
-        <w:rPr>
-          <w:rFonts w:ascii="Courier New" w:hAnsi="Courier New" w:cs="Courier New"/>
-        </w:rPr>
-        <w:t>IGB = "countries/Nigeria-Igbo.txt"</w:t>
-      </w:r>
-    </w:p>
-    <w:p>
-      <w:pPr>
-        <w:pStyle w:val="PlainText"/>
-        <w:rPr>
-          <w:rFonts w:ascii="Courier New" w:hAnsi="Courier New" w:cs="Courier New"/>
-        </w:rPr>
-      </w:pPr>
-      <w:r>
-        <w:rPr>
-          <w:rFonts w:ascii="Courier New" w:hAnsi="Courier New" w:cs="Courier New"/>
-        </w:rPr>
-        <w:t>YOR = "countries/Nigeria-Yoruba.txt"</w:t>
-      </w:r>
-    </w:p>
-    <w:p>
-      <w:pPr>
-        <w:pStyle w:val="PlainText"/>
-        <w:rPr>
-          <w:rFonts w:ascii="Courier New" w:hAnsi="Courier New" w:cs="Courier New"/>
-        </w:rPr>
-      </w:pPr>
-      <w:r>
-        <w:rPr>
-          <w:rFonts w:ascii="Courier New" w:hAnsi="Courier New" w:cs="Courier New"/>
-        </w:rPr>
-        <w:t>EDO = "countries/Nigeria-Edo.txt"</w:t>
-      </w:r>
-    </w:p>
-    <w:p>
-      <w:pPr>
-        <w:pStyle w:val="PlainText"/>
-        <w:rPr>
-          <w:rFonts w:ascii="Courier New" w:hAnsi="Courier New" w:cs="Courier New"/>
-        </w:rPr>
-      </w:pPr>
-      <w:r>
-        <w:rPr>
-          <w:rFonts w:ascii="Courier New" w:hAnsi="Courier New" w:cs="Courier New"/>
-        </w:rPr>
-        <w:t>EKO = "countries/Nigeria-Ekoi.txt"</w:t>
-      </w:r>
-    </w:p>
-    <w:p>
-      <w:pPr>
-        <w:pStyle w:val="PlainText"/>
-        <w:rPr>
-          <w:rFonts w:ascii="Courier New" w:hAnsi="Courier New" w:cs="Courier New"/>
-        </w:rPr>
-      </w:pPr>
-      <w:r>
-        <w:rPr>
-          <w:rFonts w:ascii="Courier New" w:hAnsi="Courier New" w:cs="Courier New"/>
-        </w:rPr>
-        <w:t>TIK = "countries/Nigeria-Tikar.txt"</w:t>
-      </w:r>
-    </w:p>
-    <w:p>
-      <w:pPr>
-        <w:pStyle w:val="PlainText"/>
-        <w:rPr>
-          <w:rFonts w:ascii="Courier New" w:hAnsi="Courier New" w:cs="Courier New"/>
-        </w:rPr>
-      </w:pPr>
-      <w:r>
-        <w:rPr>
-          <w:rFonts w:ascii="Courier New" w:hAnsi="Courier New" w:cs="Courier New"/>
-        </w:rPr>
-        <w:t>FAN = "countries/Nigeria-Fang.txt"</w:t>
-      </w:r>
-    </w:p>
-    <w:p>
-      <w:pPr>
-        <w:pStyle w:val="PlainText"/>
-        <w:rPr>
-          <w:rFonts w:ascii="Courier New" w:hAnsi="Courier New" w:cs="Courier New"/>
-        </w:rPr>
-      </w:pPr>
-      <w:r>
-        <w:rPr>
-          <w:rFonts w:ascii="Courier New" w:hAnsi="Courier New" w:cs="Courier New"/>
-        </w:rPr>
-        <w:t>LAG = "countries/N</w:t>
-      </w:r>
-      <w:r>
-        <w:rPr>
-          <w:rFonts w:ascii="Courier New" w:hAnsi="Courier New" w:cs="Courier New"/>
-        </w:rPr>
-        <w:t>igeria-Lagos.txt"</w:t>
-      </w:r>
-    </w:p>
-    <w:p>
-      <w:pPr>
-        <w:pStyle w:val="PlainText"/>
-        <w:rPr>
-          <w:rFonts w:ascii="Courier New" w:hAnsi="Courier New" w:cs="Courier New"/>
-        </w:rPr>
-      </w:pPr>
-      <w:r>
-        <w:rPr>
-          <w:rFonts w:ascii="Courier New" w:hAnsi="Courier New" w:cs="Courier New"/>
-        </w:rPr>
-        <w:t>BOY = "countries/Nigeria-Bokyi.txt"</w:t>
+        <w:t xml:space="preserve"> = "countries/Nigeria-Bokyi.txt"</w:t>
       </w:r>
     </w:p>
     <w:sectPr>

</xml_diff>